<commit_message>
updated instructions for myself
</commit_message>
<xml_diff>
--- a/notes/InstructionsforFelix.docx
+++ b/notes/InstructionsforFelix.docx
@@ -1,6 +1,6 @@
 
 <file path=word/document.xml><?xml version="1.0" encoding="utf-8"?>
-<w:document xmlns:wpc="http://schemas.microsoft.com/office/word/2010/wordprocessingCanvas" xmlns:cx="http://schemas.microsoft.com/office/drawing/2014/chartex" xmlns:cx1="http://schemas.microsoft.com/office/drawing/2015/9/8/chartex" xmlns:cx2="http://schemas.microsoft.com/office/drawing/2015/10/21/chartex" xmlns:cx3="http://schemas.microsoft.com/office/drawing/2016/5/9/chartex" xmlns:cx4="http://schemas.microsoft.com/office/drawing/2016/5/10/chartex" xmlns:cx5="http://schemas.microsoft.com/office/drawing/2016/5/11/chartex" xmlns:cx6="http://schemas.microsoft.com/office/drawing/2016/5/12/chartex" xmlns:cx7="http://schemas.microsoft.com/office/drawing/2016/5/13/chartex" xmlns:cx8="http://schemas.microsoft.com/office/drawing/2016/5/14/chartex" xmlns:mc="http://schemas.openxmlformats.org/markup-compatibility/2006" xmlns:aink="http://schemas.microsoft.com/office/drawing/2016/ink" xmlns:am3d="http://schemas.microsoft.com/office/drawing/2017/model3d" xmlns:o="urn:schemas-microsoft-com:office:office" xmlns:r="http://schemas.openxmlformats.org/officeDocument/2006/relationships" xmlns:m="http://schemas.openxmlformats.org/officeDocument/2006/math" xmlns:v="urn:schemas-microsoft-com:vml" xmlns:wp14="http://schemas.microsoft.com/office/word/2010/wordprocessingDrawing" xmlns:wp="http://schemas.openxmlformats.org/drawingml/2006/wordprocessingDrawing" xmlns:w10="urn:schemas-microsoft-com:office:word" xmlns:w="http://schemas.openxmlformats.org/wordprocessingml/2006/main" xmlns:w14="http://schemas.microsoft.com/office/word/2010/wordml" xmlns:w15="http://schemas.microsoft.com/office/word/2012/wordml" xmlns:w16cid="http://schemas.microsoft.com/office/word/2016/wordml/cid" xmlns:w16se="http://schemas.microsoft.com/office/word/2015/wordml/symex" xmlns:wpg="http://schemas.microsoft.com/office/word/2010/wordprocessingGroup" xmlns:wpi="http://schemas.microsoft.com/office/word/2010/wordprocessingInk" xmlns:wne="http://schemas.microsoft.com/office/word/2006/wordml" xmlns:wps="http://schemas.microsoft.com/office/word/2010/wordprocessingShape" mc:Ignorable="w14 w15 w16se w16cid wp14">
+<w:document xmlns:wpc="http://schemas.microsoft.com/office/word/2010/wordprocessingCanvas" xmlns:mo="http://schemas.microsoft.com/office/mac/office/2008/main" xmlns:mc="http://schemas.openxmlformats.org/markup-compatibility/2006" xmlns:mv="urn:schemas-microsoft-com:mac:vml" xmlns:o="urn:schemas-microsoft-com:office:office" xmlns:r="http://schemas.openxmlformats.org/officeDocument/2006/relationships" xmlns:m="http://schemas.openxmlformats.org/officeDocument/2006/math" xmlns:v="urn:schemas-microsoft-com:vml" xmlns:wp14="http://schemas.microsoft.com/office/word/2010/wordprocessingDrawing" xmlns:wp="http://schemas.openxmlformats.org/drawingml/2006/wordprocessingDrawing" xmlns:w10="urn:schemas-microsoft-com:office:word" xmlns:w="http://schemas.openxmlformats.org/wordprocessingml/2006/main" xmlns:w14="http://schemas.microsoft.com/office/word/2010/wordml" xmlns:w15="http://schemas.microsoft.com/office/word/2012/wordml" xmlns:wpg="http://schemas.microsoft.com/office/word/2010/wordprocessingGroup" xmlns:wpi="http://schemas.microsoft.com/office/word/2010/wordprocessingInk" xmlns:wne="http://schemas.microsoft.com/office/word/2006/wordml" xmlns:wps="http://schemas.microsoft.com/office/word/2010/wordprocessingShape" mc:Ignorable="w14 w15 wp14">
   <w:body>
     <w:p>
       <w:pPr>
@@ -12,18 +12,809 @@
           <w:szCs w:val="32"/>
         </w:rPr>
       </w:pPr>
+      <w:r>
+        <w:rPr>
+          <w:rFonts w:ascii="Times New Roman" w:eastAsia="Times New Roman" w:hAnsi="Times New Roman" w:cs="Times New Roman"/>
+          <w:color w:val="7030A0"/>
+          <w:sz w:val="32"/>
+          <w:szCs w:val="32"/>
+        </w:rPr>
+        <w:t xml:space="preserve">Setting up a virtual environment and installing </w:t>
+      </w:r>
+      <w:proofErr w:type="spellStart"/>
+      <w:r>
+        <w:rPr>
+          <w:rFonts w:ascii="Times New Roman" w:eastAsia="Times New Roman" w:hAnsi="Times New Roman" w:cs="Times New Roman"/>
+          <w:color w:val="7030A0"/>
+          <w:sz w:val="32"/>
+          <w:szCs w:val="32"/>
+        </w:rPr>
+        <w:t>Whatshap</w:t>
+      </w:r>
+      <w:proofErr w:type="spellEnd"/>
+    </w:p>
+    <w:p>
+      <w:pPr>
+        <w:spacing w:line="240" w:lineRule="auto"/>
+        <w:rPr>
+          <w:rFonts w:ascii="Times New Roman" w:eastAsia="Times New Roman" w:hAnsi="Times New Roman" w:cs="Times New Roman"/>
+          <w:color w:val="7030A0"/>
+          <w:sz w:val="23"/>
+          <w:szCs w:val="23"/>
+        </w:rPr>
+      </w:pPr>
+    </w:p>
+    <w:p>
+      <w:pPr>
+        <w:spacing w:line="240" w:lineRule="auto"/>
+        <w:rPr>
+          <w:rFonts w:ascii="Times New Roman" w:eastAsia="Times New Roman" w:hAnsi="Times New Roman" w:cs="Times New Roman"/>
+          <w:sz w:val="23"/>
+          <w:szCs w:val="23"/>
+        </w:rPr>
+      </w:pPr>
+      <w:r>
+        <w:rPr>
+          <w:rFonts w:ascii="Times New Roman" w:eastAsia="Times New Roman" w:hAnsi="Times New Roman" w:cs="Times New Roman"/>
+          <w:sz w:val="23"/>
+          <w:szCs w:val="23"/>
+        </w:rPr>
+        <w:t>Before we run any code, we want to create a virtual environment and ensure that we have all the necessary packages installed. To create a virtual environment, make sure you are in your home directory on Minerva and type the following:</w:t>
+      </w:r>
+    </w:p>
+    <w:p>
+      <w:pPr>
+        <w:spacing w:line="240" w:lineRule="auto"/>
+        <w:rPr>
+          <w:rFonts w:ascii="Times New Roman" w:eastAsia="Times New Roman" w:hAnsi="Times New Roman" w:cs="Times New Roman"/>
+          <w:color w:val="7030A0"/>
+          <w:sz w:val="23"/>
+          <w:szCs w:val="23"/>
+        </w:rPr>
+      </w:pPr>
+      <w:r>
+        <w:rPr>
+          <w:rFonts w:ascii="Times New Roman" w:eastAsia="Times New Roman" w:hAnsi="Times New Roman" w:cs="Times New Roman"/>
+          <w:color w:val="7030A0"/>
+          <w:sz w:val="23"/>
+          <w:szCs w:val="23"/>
+        </w:rPr>
+        <w:t>module purge</w:t>
+      </w:r>
+    </w:p>
+    <w:p>
+      <w:pPr>
+        <w:spacing w:line="240" w:lineRule="auto"/>
+        <w:rPr>
+          <w:rFonts w:ascii="Times New Roman" w:eastAsia="Times New Roman" w:hAnsi="Times New Roman" w:cs="Times New Roman"/>
+          <w:color w:val="7030A0"/>
+          <w:sz w:val="23"/>
+          <w:szCs w:val="23"/>
+        </w:rPr>
+      </w:pPr>
+      <w:r>
+        <w:rPr>
+          <w:rFonts w:ascii="Times New Roman" w:eastAsia="Times New Roman" w:hAnsi="Times New Roman" w:cs="Times New Roman"/>
+          <w:color w:val="7030A0"/>
+          <w:sz w:val="23"/>
+          <w:szCs w:val="23"/>
+        </w:rPr>
+        <w:t xml:space="preserve">module load python/3.5.0 </w:t>
+      </w:r>
+    </w:p>
+    <w:p>
+      <w:pPr>
+        <w:spacing w:line="240" w:lineRule="auto"/>
+        <w:rPr>
+          <w:rFonts w:ascii="Times New Roman" w:eastAsia="Times New Roman" w:hAnsi="Times New Roman" w:cs="Times New Roman"/>
+          <w:color w:val="7030A0"/>
+          <w:sz w:val="23"/>
+          <w:szCs w:val="23"/>
+        </w:rPr>
+      </w:pPr>
+      <w:proofErr w:type="spellStart"/>
+      <w:r>
+        <w:rPr>
+          <w:rFonts w:ascii="Times New Roman" w:eastAsia="Times New Roman" w:hAnsi="Times New Roman" w:cs="Times New Roman"/>
+          <w:color w:val="7030A0"/>
+          <w:sz w:val="23"/>
+          <w:szCs w:val="23"/>
+        </w:rPr>
+        <w:t>virtualenv</w:t>
+      </w:r>
+      <w:proofErr w:type="spellEnd"/>
+      <w:r>
+        <w:rPr>
+          <w:rFonts w:ascii="Times New Roman" w:eastAsia="Times New Roman" w:hAnsi="Times New Roman" w:cs="Times New Roman"/>
+          <w:color w:val="7030A0"/>
+          <w:sz w:val="23"/>
+          <w:szCs w:val="23"/>
+        </w:rPr>
+        <w:t xml:space="preserve"> &lt;name of environment&gt;</w:t>
+      </w:r>
+    </w:p>
+    <w:p>
+      <w:pPr>
+        <w:spacing w:line="240" w:lineRule="auto"/>
+        <w:rPr>
+          <w:rFonts w:ascii="Times New Roman" w:eastAsia="Times New Roman" w:hAnsi="Times New Roman" w:cs="Times New Roman"/>
+          <w:sz w:val="23"/>
+          <w:szCs w:val="23"/>
+        </w:rPr>
+      </w:pPr>
+    </w:p>
+    <w:p>
+      <w:pPr>
+        <w:spacing w:line="240" w:lineRule="auto"/>
+        <w:rPr>
+          <w:rFonts w:ascii="Times New Roman" w:eastAsia="Times New Roman" w:hAnsi="Times New Roman" w:cs="Times New Roman"/>
+          <w:sz w:val="23"/>
+          <w:szCs w:val="23"/>
+        </w:rPr>
+      </w:pPr>
+      <w:r>
+        <w:rPr>
+          <w:rFonts w:ascii="Times New Roman" w:eastAsia="Times New Roman" w:hAnsi="Times New Roman" w:cs="Times New Roman"/>
+          <w:sz w:val="23"/>
+          <w:szCs w:val="23"/>
+        </w:rPr>
+        <w:t>To enter your virtual environment:</w:t>
+      </w:r>
+    </w:p>
+    <w:p>
+      <w:pPr>
+        <w:spacing w:line="240" w:lineRule="auto"/>
+        <w:rPr>
+          <w:rFonts w:ascii="Times New Roman" w:eastAsia="Times New Roman" w:hAnsi="Times New Roman" w:cs="Times New Roman"/>
+          <w:color w:val="7030A0"/>
+          <w:sz w:val="23"/>
+          <w:szCs w:val="23"/>
+        </w:rPr>
+      </w:pPr>
+      <w:r>
+        <w:rPr>
+          <w:rFonts w:ascii="Times New Roman" w:eastAsia="Times New Roman" w:hAnsi="Times New Roman" w:cs="Times New Roman"/>
+          <w:color w:val="7030A0"/>
+          <w:sz w:val="23"/>
+          <w:szCs w:val="23"/>
+        </w:rPr>
+        <w:t>source &lt;name of environment&gt;/bin/activate</w:t>
+      </w:r>
+    </w:p>
+    <w:p>
+      <w:pPr>
+        <w:spacing w:line="240" w:lineRule="auto"/>
+        <w:rPr>
+          <w:rFonts w:ascii="Times New Roman" w:eastAsia="Times New Roman" w:hAnsi="Times New Roman" w:cs="Times New Roman"/>
+          <w:sz w:val="23"/>
+          <w:szCs w:val="23"/>
+        </w:rPr>
+      </w:pPr>
+    </w:p>
+    <w:p>
+      <w:pPr>
+        <w:spacing w:line="240" w:lineRule="auto"/>
+        <w:rPr>
+          <w:rFonts w:ascii="Times New Roman" w:eastAsia="Times New Roman" w:hAnsi="Times New Roman" w:cs="Times New Roman"/>
+          <w:sz w:val="23"/>
+          <w:szCs w:val="23"/>
+        </w:rPr>
+      </w:pPr>
+      <w:r>
+        <w:rPr>
+          <w:rFonts w:ascii="Times New Roman" w:eastAsia="Times New Roman" w:hAnsi="Times New Roman" w:cs="Times New Roman"/>
+          <w:sz w:val="23"/>
+          <w:szCs w:val="23"/>
+        </w:rPr>
+        <w:t>You should now see (name of environment) at the start of each terminal prompting line. For example:</w:t>
+      </w:r>
+    </w:p>
+    <w:p>
+      <w:pPr>
+        <w:spacing w:line="240" w:lineRule="auto"/>
+        <w:rPr>
+          <w:rFonts w:ascii="Times New Roman" w:eastAsia="Times New Roman" w:hAnsi="Times New Roman" w:cs="Times New Roman"/>
+          <w:color w:val="7030A0"/>
+          <w:sz w:val="23"/>
+          <w:szCs w:val="23"/>
+        </w:rPr>
+      </w:pPr>
+      <w:r>
+        <w:rPr>
+          <w:rFonts w:ascii="Times New Roman" w:eastAsia="Times New Roman" w:hAnsi="Times New Roman" w:cs="Times New Roman"/>
+          <w:color w:val="7030A0"/>
+          <w:sz w:val="23"/>
+          <w:szCs w:val="23"/>
+        </w:rPr>
+        <w:t>(</w:t>
+      </w:r>
+      <w:proofErr w:type="spellStart"/>
+      <w:r>
+        <w:rPr>
+          <w:rFonts w:ascii="Times New Roman" w:eastAsia="Times New Roman" w:hAnsi="Times New Roman" w:cs="Times New Roman"/>
+          <w:color w:val="7030A0"/>
+          <w:sz w:val="23"/>
+          <w:szCs w:val="23"/>
+        </w:rPr>
+        <w:t>i_venv</w:t>
+      </w:r>
+      <w:proofErr w:type="spellEnd"/>
+      <w:r>
+        <w:rPr>
+          <w:rFonts w:ascii="Times New Roman" w:eastAsia="Times New Roman" w:hAnsi="Times New Roman" w:cs="Times New Roman"/>
+          <w:color w:val="7030A0"/>
+          <w:sz w:val="23"/>
+          <w:szCs w:val="23"/>
+        </w:rPr>
+        <w:t xml:space="preserve">) [seidea02@minerva4 </w:t>
+      </w:r>
+      <w:proofErr w:type="gramStart"/>
+      <w:r>
+        <w:rPr>
+          <w:rFonts w:ascii="Times New Roman" w:eastAsia="Times New Roman" w:hAnsi="Times New Roman" w:cs="Times New Roman"/>
+          <w:color w:val="7030A0"/>
+          <w:sz w:val="23"/>
+          <w:szCs w:val="23"/>
+        </w:rPr>
+        <w:t>~]$</w:t>
+      </w:r>
+      <w:proofErr w:type="gramEnd"/>
+    </w:p>
+    <w:p>
+      <w:pPr>
+        <w:spacing w:line="240" w:lineRule="auto"/>
+        <w:rPr>
+          <w:rFonts w:ascii="Times New Roman" w:eastAsia="Times New Roman" w:hAnsi="Times New Roman" w:cs="Times New Roman"/>
+          <w:sz w:val="23"/>
+          <w:szCs w:val="23"/>
+        </w:rPr>
+      </w:pPr>
+    </w:p>
+    <w:p>
+      <w:pPr>
+        <w:spacing w:line="240" w:lineRule="auto"/>
+        <w:rPr>
+          <w:rFonts w:ascii="Times New Roman" w:eastAsia="Times New Roman" w:hAnsi="Times New Roman" w:cs="Times New Roman"/>
+          <w:sz w:val="23"/>
+          <w:szCs w:val="23"/>
+        </w:rPr>
+      </w:pPr>
+      <w:r>
+        <w:rPr>
+          <w:rFonts w:ascii="Times New Roman" w:eastAsia="Times New Roman" w:hAnsi="Times New Roman" w:cs="Times New Roman"/>
+          <w:sz w:val="23"/>
+          <w:szCs w:val="23"/>
+        </w:rPr>
+        <w:t>To leave your virtual environment, type</w:t>
+      </w:r>
+    </w:p>
+    <w:p>
+      <w:pPr>
+        <w:spacing w:line="240" w:lineRule="auto"/>
+        <w:rPr>
+          <w:rFonts w:ascii="Times New Roman" w:eastAsia="Times New Roman" w:hAnsi="Times New Roman" w:cs="Times New Roman"/>
+          <w:color w:val="7030A0"/>
+          <w:sz w:val="23"/>
+          <w:szCs w:val="23"/>
+        </w:rPr>
+      </w:pPr>
+      <w:r>
+        <w:rPr>
+          <w:rFonts w:ascii="Times New Roman" w:eastAsia="Times New Roman" w:hAnsi="Times New Roman" w:cs="Times New Roman"/>
+          <w:color w:val="7030A0"/>
+          <w:sz w:val="23"/>
+          <w:szCs w:val="23"/>
+        </w:rPr>
+        <w:t>deactivate</w:t>
+      </w:r>
+    </w:p>
+    <w:p>
+      <w:pPr>
+        <w:spacing w:line="240" w:lineRule="auto"/>
+        <w:rPr>
+          <w:rFonts w:ascii="Times New Roman" w:eastAsia="Times New Roman" w:hAnsi="Times New Roman" w:cs="Times New Roman"/>
+          <w:sz w:val="23"/>
+          <w:szCs w:val="23"/>
+        </w:rPr>
+      </w:pPr>
+    </w:p>
+    <w:p>
+      <w:pPr>
+        <w:spacing w:line="240" w:lineRule="auto"/>
+        <w:rPr>
+          <w:rFonts w:ascii="Times New Roman" w:eastAsia="Times New Roman" w:hAnsi="Times New Roman" w:cs="Times New Roman"/>
+          <w:sz w:val="23"/>
+          <w:szCs w:val="23"/>
+        </w:rPr>
+      </w:pPr>
+      <w:r>
+        <w:rPr>
+          <w:rFonts w:ascii="Times New Roman" w:eastAsia="Times New Roman" w:hAnsi="Times New Roman" w:cs="Times New Roman"/>
+          <w:sz w:val="23"/>
+          <w:szCs w:val="23"/>
+        </w:rPr>
+        <w:t>We will need to load a few more modules from Minerva before installing the necessary packages so exit your virtual environment for now and load the following:</w:t>
+      </w:r>
+    </w:p>
+    <w:p>
+      <w:pPr>
+        <w:spacing w:line="240" w:lineRule="auto"/>
+        <w:rPr>
+          <w:rFonts w:ascii="Times New Roman" w:eastAsia="Times New Roman" w:hAnsi="Times New Roman" w:cs="Times New Roman"/>
+          <w:color w:val="7030A0"/>
+          <w:sz w:val="23"/>
+          <w:szCs w:val="23"/>
+        </w:rPr>
+      </w:pPr>
+      <w:r>
+        <w:rPr>
+          <w:rFonts w:ascii="Times New Roman" w:eastAsia="Times New Roman" w:hAnsi="Times New Roman" w:cs="Times New Roman"/>
+          <w:color w:val="7030A0"/>
+          <w:sz w:val="23"/>
+          <w:szCs w:val="23"/>
+        </w:rPr>
+        <w:t>module purge</w:t>
+      </w:r>
+    </w:p>
+    <w:p>
+      <w:pPr>
+        <w:spacing w:line="240" w:lineRule="auto"/>
+        <w:rPr>
+          <w:rFonts w:ascii="Times New Roman" w:eastAsia="Times New Roman" w:hAnsi="Times New Roman" w:cs="Times New Roman"/>
+          <w:color w:val="7030A0"/>
+          <w:sz w:val="23"/>
+          <w:szCs w:val="23"/>
+        </w:rPr>
+      </w:pPr>
+      <w:r>
+        <w:rPr>
+          <w:rFonts w:ascii="Times New Roman" w:eastAsia="Times New Roman" w:hAnsi="Times New Roman" w:cs="Times New Roman"/>
+          <w:color w:val="7030A0"/>
+          <w:sz w:val="23"/>
+          <w:szCs w:val="23"/>
+        </w:rPr>
+        <w:t xml:space="preserve">module load python/3.5.0 </w:t>
+      </w:r>
+      <w:proofErr w:type="spellStart"/>
+      <w:r>
+        <w:rPr>
+          <w:rFonts w:ascii="Times New Roman" w:eastAsia="Times New Roman" w:hAnsi="Times New Roman" w:cs="Times New Roman"/>
+          <w:color w:val="7030A0"/>
+          <w:sz w:val="23"/>
+          <w:szCs w:val="23"/>
+        </w:rPr>
+        <w:t>py_packages</w:t>
+      </w:r>
+      <w:proofErr w:type="spellEnd"/>
+      <w:r>
+        <w:rPr>
+          <w:rFonts w:ascii="Times New Roman" w:eastAsia="Times New Roman" w:hAnsi="Times New Roman" w:cs="Times New Roman"/>
+          <w:color w:val="7030A0"/>
+          <w:sz w:val="23"/>
+          <w:szCs w:val="23"/>
+        </w:rPr>
+        <w:t xml:space="preserve">/3.5 </w:t>
+      </w:r>
+      <w:proofErr w:type="spellStart"/>
+      <w:r>
+        <w:rPr>
+          <w:rFonts w:ascii="Times New Roman" w:eastAsia="Times New Roman" w:hAnsi="Times New Roman" w:cs="Times New Roman"/>
+          <w:color w:val="7030A0"/>
+          <w:sz w:val="23"/>
+          <w:szCs w:val="23"/>
+        </w:rPr>
+        <w:t>tabix</w:t>
+      </w:r>
+      <w:proofErr w:type="spellEnd"/>
+      <w:r>
+        <w:rPr>
+          <w:rFonts w:ascii="Times New Roman" w:eastAsia="Times New Roman" w:hAnsi="Times New Roman" w:cs="Times New Roman"/>
+          <w:color w:val="7030A0"/>
+          <w:sz w:val="23"/>
+          <w:szCs w:val="23"/>
+        </w:rPr>
+        <w:t xml:space="preserve"> </w:t>
+      </w:r>
+      <w:proofErr w:type="spellStart"/>
+      <w:r>
+        <w:rPr>
+          <w:rFonts w:ascii="Times New Roman" w:eastAsia="Times New Roman" w:hAnsi="Times New Roman" w:cs="Times New Roman"/>
+          <w:color w:val="7030A0"/>
+          <w:sz w:val="23"/>
+          <w:szCs w:val="23"/>
+        </w:rPr>
+        <w:t>samtools</w:t>
+      </w:r>
+      <w:proofErr w:type="spellEnd"/>
+      <w:r>
+        <w:rPr>
+          <w:rFonts w:ascii="Times New Roman" w:eastAsia="Times New Roman" w:hAnsi="Times New Roman" w:cs="Times New Roman"/>
+          <w:color w:val="7030A0"/>
+          <w:sz w:val="23"/>
+          <w:szCs w:val="23"/>
+        </w:rPr>
+        <w:t>/1.8</w:t>
+      </w:r>
+    </w:p>
+    <w:p>
+      <w:pPr>
+        <w:spacing w:line="240" w:lineRule="auto"/>
+        <w:rPr>
+          <w:rFonts w:ascii="Times New Roman" w:eastAsia="Times New Roman" w:hAnsi="Times New Roman" w:cs="Times New Roman"/>
+          <w:sz w:val="23"/>
+          <w:szCs w:val="23"/>
+        </w:rPr>
+      </w:pPr>
       <w:bookmarkStart w:id="0" w:name="_GoBack"/>
       <w:bookmarkEnd w:id="0"/>
-      <w:r>
+    </w:p>
+    <w:p>
+      <w:pPr>
+        <w:spacing w:line="240" w:lineRule="auto"/>
+        <w:rPr>
+          <w:rFonts w:ascii="Times New Roman" w:eastAsia="Times New Roman" w:hAnsi="Times New Roman" w:cs="Times New Roman"/>
+          <w:sz w:val="23"/>
+          <w:szCs w:val="23"/>
+        </w:rPr>
+      </w:pPr>
+      <w:r>
+        <w:rPr>
+          <w:rFonts w:ascii="Times New Roman" w:eastAsia="Times New Roman" w:hAnsi="Times New Roman" w:cs="Times New Roman"/>
+          <w:sz w:val="23"/>
+          <w:szCs w:val="23"/>
+        </w:rPr>
+        <w:t xml:space="preserve">Now that we have the proper modules loaded, we can enter our virtual environment again and install </w:t>
+      </w:r>
+      <w:proofErr w:type="spellStart"/>
+      <w:r>
+        <w:rPr>
+          <w:rFonts w:ascii="Times New Roman" w:eastAsia="Times New Roman" w:hAnsi="Times New Roman" w:cs="Times New Roman"/>
+          <w:sz w:val="23"/>
+          <w:szCs w:val="23"/>
+        </w:rPr>
+        <w:t>Whatshap</w:t>
+      </w:r>
+      <w:proofErr w:type="spellEnd"/>
+      <w:r>
+        <w:rPr>
+          <w:rFonts w:ascii="Times New Roman" w:eastAsia="Times New Roman" w:hAnsi="Times New Roman" w:cs="Times New Roman"/>
+          <w:sz w:val="23"/>
+          <w:szCs w:val="23"/>
+        </w:rPr>
+        <w:t xml:space="preserve">! In your home directory on </w:t>
+      </w:r>
+      <w:proofErr w:type="spellStart"/>
+      <w:r>
+        <w:rPr>
+          <w:rFonts w:ascii="Times New Roman" w:eastAsia="Times New Roman" w:hAnsi="Times New Roman" w:cs="Times New Roman"/>
+          <w:sz w:val="23"/>
+          <w:szCs w:val="23"/>
+        </w:rPr>
+        <w:t>minerva</w:t>
+      </w:r>
+      <w:proofErr w:type="spellEnd"/>
+      <w:r>
+        <w:rPr>
+          <w:rFonts w:ascii="Times New Roman" w:eastAsia="Times New Roman" w:hAnsi="Times New Roman" w:cs="Times New Roman"/>
+          <w:sz w:val="23"/>
+          <w:szCs w:val="23"/>
+        </w:rPr>
+        <w:t>:</w:t>
+      </w:r>
+    </w:p>
+    <w:p>
+      <w:pPr>
+        <w:spacing w:line="240" w:lineRule="auto"/>
+        <w:rPr>
+          <w:rFonts w:ascii="Times New Roman" w:eastAsia="Times New Roman" w:hAnsi="Times New Roman" w:cs="Times New Roman"/>
+          <w:color w:val="7030A0"/>
+          <w:sz w:val="23"/>
+          <w:szCs w:val="23"/>
+        </w:rPr>
+      </w:pPr>
+      <w:r>
+        <w:rPr>
+          <w:rFonts w:ascii="Times New Roman" w:eastAsia="Times New Roman" w:hAnsi="Times New Roman" w:cs="Times New Roman"/>
+          <w:color w:val="7030A0"/>
+          <w:sz w:val="23"/>
+          <w:szCs w:val="23"/>
+        </w:rPr>
+        <w:t>source &lt;name of environment&gt;/bin/activate</w:t>
+      </w:r>
+    </w:p>
+    <w:p>
+      <w:pPr>
+        <w:spacing w:line="240" w:lineRule="auto"/>
+        <w:rPr>
+          <w:rFonts w:ascii="Times New Roman" w:eastAsia="Times New Roman" w:hAnsi="Times New Roman" w:cs="Times New Roman"/>
+          <w:color w:val="7030A0"/>
+          <w:sz w:val="23"/>
+          <w:szCs w:val="23"/>
+        </w:rPr>
+      </w:pPr>
+      <w:r>
+        <w:rPr>
+          <w:rFonts w:ascii="Times New Roman" w:eastAsia="Times New Roman" w:hAnsi="Times New Roman" w:cs="Times New Roman"/>
+          <w:color w:val="7030A0"/>
+          <w:sz w:val="23"/>
+          <w:szCs w:val="23"/>
+        </w:rPr>
+        <w:t>pip install --upgrade pip</w:t>
+      </w:r>
+    </w:p>
+    <w:p>
+      <w:pPr>
+        <w:spacing w:line="240" w:lineRule="auto"/>
+        <w:rPr>
+          <w:rFonts w:ascii="Times New Roman" w:eastAsia="Times New Roman" w:hAnsi="Times New Roman" w:cs="Times New Roman"/>
+          <w:color w:val="7030A0"/>
+          <w:sz w:val="23"/>
+          <w:szCs w:val="23"/>
+        </w:rPr>
+      </w:pPr>
+      <w:r>
+        <w:rPr>
+          <w:rFonts w:ascii="Times New Roman" w:eastAsia="Times New Roman" w:hAnsi="Times New Roman" w:cs="Times New Roman"/>
+          <w:color w:val="7030A0"/>
+          <w:sz w:val="23"/>
+          <w:szCs w:val="23"/>
+        </w:rPr>
+        <w:t xml:space="preserve">pip install </w:t>
+      </w:r>
+      <w:proofErr w:type="spellStart"/>
+      <w:r>
+        <w:rPr>
+          <w:rFonts w:ascii="Times New Roman" w:eastAsia="Times New Roman" w:hAnsi="Times New Roman" w:cs="Times New Roman"/>
+          <w:color w:val="7030A0"/>
+          <w:sz w:val="23"/>
+          <w:szCs w:val="23"/>
+        </w:rPr>
+        <w:t>whatshap</w:t>
+      </w:r>
+      <w:proofErr w:type="spellEnd"/>
+    </w:p>
+    <w:p>
+      <w:pPr>
+        <w:spacing w:line="240" w:lineRule="auto"/>
+        <w:rPr>
+          <w:rFonts w:ascii="Times New Roman" w:eastAsia="Times New Roman" w:hAnsi="Times New Roman" w:cs="Times New Roman"/>
+          <w:sz w:val="23"/>
+          <w:szCs w:val="23"/>
+        </w:rPr>
+      </w:pPr>
+    </w:p>
+    <w:p>
+      <w:pPr>
+        <w:spacing w:line="240" w:lineRule="auto"/>
+        <w:rPr>
+          <w:rFonts w:ascii="Times New Roman" w:eastAsia="Times New Roman" w:hAnsi="Times New Roman" w:cs="Times New Roman"/>
+          <w:sz w:val="23"/>
+          <w:szCs w:val="23"/>
+        </w:rPr>
+      </w:pPr>
+    </w:p>
+    <w:p>
+      <w:pPr>
+        <w:spacing w:line="240" w:lineRule="auto"/>
+        <w:rPr>
+          <w:rFonts w:ascii="Times New Roman" w:eastAsia="Times New Roman" w:hAnsi="Times New Roman" w:cs="Times New Roman"/>
+          <w:sz w:val="23"/>
+          <w:szCs w:val="23"/>
+        </w:rPr>
+      </w:pPr>
+    </w:p>
+    <w:p>
+      <w:pPr>
+        <w:spacing w:line="240" w:lineRule="auto"/>
+        <w:rPr>
+          <w:rFonts w:ascii="Times New Roman" w:eastAsia="Times New Roman" w:hAnsi="Times New Roman" w:cs="Times New Roman"/>
+          <w:sz w:val="23"/>
+          <w:szCs w:val="23"/>
+        </w:rPr>
+      </w:pPr>
+    </w:p>
+    <w:p>
+      <w:pPr>
+        <w:spacing w:line="240" w:lineRule="auto"/>
+        <w:rPr>
+          <w:rFonts w:ascii="Times New Roman" w:eastAsia="Times New Roman" w:hAnsi="Times New Roman" w:cs="Times New Roman"/>
+          <w:sz w:val="23"/>
+          <w:szCs w:val="23"/>
+        </w:rPr>
+      </w:pPr>
+      <w:r>
+        <w:rPr>
+          <w:rFonts w:ascii="Times New Roman" w:eastAsia="Times New Roman" w:hAnsi="Times New Roman" w:cs="Times New Roman"/>
+          <w:sz w:val="23"/>
+          <w:szCs w:val="23"/>
+        </w:rPr>
+        <w:t xml:space="preserve">Note: make sure you are not logged into an interactive node for this part, you will need access to the internet to install </w:t>
+      </w:r>
+      <w:proofErr w:type="spellStart"/>
+      <w:r>
+        <w:rPr>
+          <w:rFonts w:ascii="Times New Roman" w:eastAsia="Times New Roman" w:hAnsi="Times New Roman" w:cs="Times New Roman"/>
+          <w:sz w:val="23"/>
+          <w:szCs w:val="23"/>
+        </w:rPr>
+        <w:t>Whatshap</w:t>
+      </w:r>
+      <w:proofErr w:type="spellEnd"/>
+      <w:r>
+        <w:rPr>
+          <w:rFonts w:ascii="Times New Roman" w:eastAsia="Times New Roman" w:hAnsi="Times New Roman" w:cs="Times New Roman"/>
+          <w:sz w:val="23"/>
+          <w:szCs w:val="23"/>
+        </w:rPr>
+        <w:t xml:space="preserve">. Once </w:t>
+      </w:r>
+      <w:proofErr w:type="spellStart"/>
+      <w:r>
+        <w:rPr>
+          <w:rFonts w:ascii="Times New Roman" w:eastAsia="Times New Roman" w:hAnsi="Times New Roman" w:cs="Times New Roman"/>
+          <w:sz w:val="23"/>
+          <w:szCs w:val="23"/>
+        </w:rPr>
+        <w:t>Whatshap</w:t>
+      </w:r>
+      <w:proofErr w:type="spellEnd"/>
+      <w:r>
+        <w:rPr>
+          <w:rFonts w:ascii="Times New Roman" w:eastAsia="Times New Roman" w:hAnsi="Times New Roman" w:cs="Times New Roman"/>
+          <w:sz w:val="23"/>
+          <w:szCs w:val="23"/>
+        </w:rPr>
+        <w:t xml:space="preserve"> is installed, you can log into an interactive node. If you'd like to work in an interactive node on Minerva after completing the above steps, you'll need to reload modules before getting into your virtual environment. </w:t>
+      </w:r>
+    </w:p>
+    <w:p>
+      <w:pPr>
+        <w:spacing w:line="240" w:lineRule="auto"/>
+        <w:rPr>
+          <w:rFonts w:ascii="Times New Roman" w:eastAsia="Times New Roman" w:hAnsi="Times New Roman" w:cs="Times New Roman"/>
+          <w:sz w:val="23"/>
+          <w:szCs w:val="23"/>
+        </w:rPr>
+      </w:pPr>
+    </w:p>
+    <w:p>
+      <w:pPr>
+        <w:spacing w:line="240" w:lineRule="auto"/>
+        <w:rPr>
+          <w:rFonts w:ascii="Times New Roman" w:eastAsia="Times New Roman" w:hAnsi="Times New Roman" w:cs="Times New Roman"/>
+          <w:sz w:val="23"/>
+          <w:szCs w:val="23"/>
+        </w:rPr>
+      </w:pPr>
+      <w:r>
+        <w:rPr>
+          <w:rFonts w:ascii="Times New Roman" w:eastAsia="Times New Roman" w:hAnsi="Times New Roman" w:cs="Times New Roman"/>
+          <w:sz w:val="23"/>
+          <w:szCs w:val="23"/>
+        </w:rPr>
+        <w:t xml:space="preserve">To double check that you have installed </w:t>
+      </w:r>
+      <w:proofErr w:type="spellStart"/>
+      <w:r>
+        <w:rPr>
+          <w:rFonts w:ascii="Times New Roman" w:eastAsia="Times New Roman" w:hAnsi="Times New Roman" w:cs="Times New Roman"/>
+          <w:sz w:val="23"/>
+          <w:szCs w:val="23"/>
+        </w:rPr>
+        <w:t>Whatshap</w:t>
+      </w:r>
+      <w:proofErr w:type="spellEnd"/>
+      <w:r>
+        <w:rPr>
+          <w:rFonts w:ascii="Times New Roman" w:eastAsia="Times New Roman" w:hAnsi="Times New Roman" w:cs="Times New Roman"/>
+          <w:sz w:val="23"/>
+          <w:szCs w:val="23"/>
+        </w:rPr>
+        <w:t xml:space="preserve"> correctly, you can type “</w:t>
+      </w:r>
+      <w:proofErr w:type="spellStart"/>
+      <w:r>
+        <w:rPr>
+          <w:rFonts w:ascii="Times New Roman" w:eastAsia="Times New Roman" w:hAnsi="Times New Roman" w:cs="Times New Roman"/>
+          <w:sz w:val="23"/>
+          <w:szCs w:val="23"/>
+        </w:rPr>
+        <w:t>whatshap</w:t>
+      </w:r>
+      <w:proofErr w:type="spellEnd"/>
+      <w:r>
+        <w:rPr>
+          <w:rFonts w:ascii="Times New Roman" w:eastAsia="Times New Roman" w:hAnsi="Times New Roman" w:cs="Times New Roman"/>
+          <w:sz w:val="23"/>
+          <w:szCs w:val="23"/>
+        </w:rPr>
+        <w:t xml:space="preserve">” and the help menu should show up. </w:t>
+      </w:r>
+    </w:p>
+    <w:p>
+      <w:pPr>
+        <w:spacing w:line="240" w:lineRule="auto"/>
+        <w:rPr>
+          <w:rFonts w:ascii="Times New Roman" w:eastAsia="Times New Roman" w:hAnsi="Times New Roman" w:cs="Times New Roman"/>
+          <w:sz w:val="23"/>
+          <w:szCs w:val="23"/>
+        </w:rPr>
+      </w:pPr>
+    </w:p>
+    <w:p>
+      <w:pPr>
+        <w:spacing w:line="240" w:lineRule="auto"/>
+        <w:rPr>
+          <w:rFonts w:ascii="Times New Roman" w:eastAsia="Times New Roman" w:hAnsi="Times New Roman" w:cs="Times New Roman"/>
+          <w:sz w:val="23"/>
+          <w:szCs w:val="23"/>
+        </w:rPr>
+      </w:pPr>
+      <w:r>
+        <w:rPr>
+          <w:rFonts w:ascii="Times New Roman" w:eastAsia="Times New Roman" w:hAnsi="Times New Roman" w:cs="Times New Roman"/>
+          <w:sz w:val="23"/>
+          <w:szCs w:val="23"/>
+        </w:rPr>
+        <w:t xml:space="preserve">Congratulations! You have successfully installed </w:t>
+      </w:r>
+      <w:proofErr w:type="spellStart"/>
+      <w:r>
+        <w:rPr>
+          <w:rFonts w:ascii="Times New Roman" w:eastAsia="Times New Roman" w:hAnsi="Times New Roman" w:cs="Times New Roman"/>
+          <w:sz w:val="23"/>
+          <w:szCs w:val="23"/>
+        </w:rPr>
+        <w:t>Whatshap</w:t>
+      </w:r>
+      <w:proofErr w:type="spellEnd"/>
+      <w:r>
+        <w:rPr>
+          <w:rFonts w:ascii="Times New Roman" w:eastAsia="Times New Roman" w:hAnsi="Times New Roman" w:cs="Times New Roman"/>
+          <w:sz w:val="23"/>
+          <w:szCs w:val="23"/>
+        </w:rPr>
+        <w:t xml:space="preserve">! Now, we will make sure our files are in the right format before inputting them into </w:t>
+      </w:r>
+      <w:proofErr w:type="spellStart"/>
+      <w:r>
+        <w:rPr>
+          <w:rFonts w:ascii="Times New Roman" w:eastAsia="Times New Roman" w:hAnsi="Times New Roman" w:cs="Times New Roman"/>
+          <w:sz w:val="23"/>
+          <w:szCs w:val="23"/>
+        </w:rPr>
+        <w:t>Whatshap</w:t>
+      </w:r>
+      <w:proofErr w:type="spellEnd"/>
+      <w:r>
+        <w:rPr>
+          <w:rFonts w:ascii="Times New Roman" w:eastAsia="Times New Roman" w:hAnsi="Times New Roman" w:cs="Times New Roman"/>
+          <w:sz w:val="23"/>
+          <w:szCs w:val="23"/>
+        </w:rPr>
+        <w:t>.</w:t>
+      </w:r>
+    </w:p>
+    <w:p>
+      <w:pPr>
+        <w:spacing w:line="240" w:lineRule="auto"/>
+        <w:rPr>
+          <w:rFonts w:ascii="Times New Roman" w:eastAsia="Times New Roman" w:hAnsi="Times New Roman" w:cs="Times New Roman"/>
+          <w:sz w:val="24"/>
+          <w:szCs w:val="24"/>
+        </w:rPr>
+      </w:pPr>
+    </w:p>
+    <w:p>
+      <w:pPr>
+        <w:spacing w:line="240" w:lineRule="auto"/>
         <w:rPr>
           <w:rFonts w:ascii="Times New Roman" w:eastAsia="Times New Roman" w:hAnsi="Times New Roman" w:cs="Times New Roman"/>
           <w:color w:val="7030A0"/>
           <w:sz w:val="32"/>
           <w:szCs w:val="32"/>
         </w:rPr>
-        <w:t xml:space="preserve">Setting up a virtual environment and installing </w:t>
-      </w:r>
-      <w:proofErr w:type="spellStart"/>
+      </w:pPr>
       <w:r>
         <w:rPr>
           <w:rFonts w:ascii="Times New Roman" w:eastAsia="Times New Roman" w:hAnsi="Times New Roman" w:cs="Times New Roman"/>
@@ -31,768 +822,6 @@
           <w:sz w:val="32"/>
           <w:szCs w:val="32"/>
         </w:rPr>
-        <w:t>Whatshap</w:t>
-      </w:r>
-      <w:proofErr w:type="spellEnd"/>
-    </w:p>
-    <w:p>
-      <w:pPr>
-        <w:spacing w:line="240" w:lineRule="auto"/>
-        <w:rPr>
-          <w:rFonts w:ascii="Times New Roman" w:eastAsia="Times New Roman" w:hAnsi="Times New Roman" w:cs="Times New Roman"/>
-          <w:color w:val="7030A0"/>
-          <w:sz w:val="23"/>
-          <w:szCs w:val="23"/>
-        </w:rPr>
-      </w:pPr>
-    </w:p>
-    <w:p>
-      <w:pPr>
-        <w:spacing w:line="240" w:lineRule="auto"/>
-        <w:rPr>
-          <w:rFonts w:ascii="Times New Roman" w:eastAsia="Times New Roman" w:hAnsi="Times New Roman" w:cs="Times New Roman"/>
-          <w:sz w:val="23"/>
-          <w:szCs w:val="23"/>
-        </w:rPr>
-      </w:pPr>
-      <w:r>
-        <w:rPr>
-          <w:rFonts w:ascii="Times New Roman" w:eastAsia="Times New Roman" w:hAnsi="Times New Roman" w:cs="Times New Roman"/>
-          <w:sz w:val="23"/>
-          <w:szCs w:val="23"/>
-        </w:rPr>
-        <w:t>Before we run any code, we want to create a virtual environment and ensure that we have all the necessary packages installed. To create a virtual environment, make sure you are in your home directory on Minerva and type the following:</w:t>
-      </w:r>
-    </w:p>
-    <w:p>
-      <w:pPr>
-        <w:spacing w:line="240" w:lineRule="auto"/>
-        <w:rPr>
-          <w:rFonts w:ascii="Times New Roman" w:eastAsia="Times New Roman" w:hAnsi="Times New Roman" w:cs="Times New Roman"/>
-          <w:color w:val="7030A0"/>
-          <w:sz w:val="23"/>
-          <w:szCs w:val="23"/>
-        </w:rPr>
-      </w:pPr>
-      <w:r>
-        <w:rPr>
-          <w:rFonts w:ascii="Times New Roman" w:eastAsia="Times New Roman" w:hAnsi="Times New Roman" w:cs="Times New Roman"/>
-          <w:color w:val="7030A0"/>
-          <w:sz w:val="23"/>
-          <w:szCs w:val="23"/>
-        </w:rPr>
-        <w:t>module purge</w:t>
-      </w:r>
-    </w:p>
-    <w:p>
-      <w:pPr>
-        <w:spacing w:line="240" w:lineRule="auto"/>
-        <w:rPr>
-          <w:rFonts w:ascii="Times New Roman" w:eastAsia="Times New Roman" w:hAnsi="Times New Roman" w:cs="Times New Roman"/>
-          <w:color w:val="7030A0"/>
-          <w:sz w:val="23"/>
-          <w:szCs w:val="23"/>
-        </w:rPr>
-      </w:pPr>
-      <w:r>
-        <w:rPr>
-          <w:rFonts w:ascii="Times New Roman" w:eastAsia="Times New Roman" w:hAnsi="Times New Roman" w:cs="Times New Roman"/>
-          <w:color w:val="7030A0"/>
-          <w:sz w:val="23"/>
-          <w:szCs w:val="23"/>
-        </w:rPr>
-        <w:t xml:space="preserve">module load python/3.5.0 </w:t>
-      </w:r>
-    </w:p>
-    <w:p>
-      <w:pPr>
-        <w:spacing w:line="240" w:lineRule="auto"/>
-        <w:rPr>
-          <w:rFonts w:ascii="Times New Roman" w:eastAsia="Times New Roman" w:hAnsi="Times New Roman" w:cs="Times New Roman"/>
-          <w:color w:val="7030A0"/>
-          <w:sz w:val="23"/>
-          <w:szCs w:val="23"/>
-        </w:rPr>
-      </w:pPr>
-      <w:proofErr w:type="spellStart"/>
-      <w:r>
-        <w:rPr>
-          <w:rFonts w:ascii="Times New Roman" w:eastAsia="Times New Roman" w:hAnsi="Times New Roman" w:cs="Times New Roman"/>
-          <w:color w:val="7030A0"/>
-          <w:sz w:val="23"/>
-          <w:szCs w:val="23"/>
-        </w:rPr>
-        <w:t>virtualenv</w:t>
-      </w:r>
-      <w:proofErr w:type="spellEnd"/>
-      <w:r>
-        <w:rPr>
-          <w:rFonts w:ascii="Times New Roman" w:eastAsia="Times New Roman" w:hAnsi="Times New Roman" w:cs="Times New Roman"/>
-          <w:color w:val="7030A0"/>
-          <w:sz w:val="23"/>
-          <w:szCs w:val="23"/>
-        </w:rPr>
-        <w:t xml:space="preserve"> &lt;name of environment&gt;</w:t>
-      </w:r>
-    </w:p>
-    <w:p>
-      <w:pPr>
-        <w:spacing w:line="240" w:lineRule="auto"/>
-        <w:rPr>
-          <w:rFonts w:ascii="Times New Roman" w:eastAsia="Times New Roman" w:hAnsi="Times New Roman" w:cs="Times New Roman"/>
-          <w:sz w:val="23"/>
-          <w:szCs w:val="23"/>
-        </w:rPr>
-      </w:pPr>
-    </w:p>
-    <w:p>
-      <w:pPr>
-        <w:spacing w:line="240" w:lineRule="auto"/>
-        <w:rPr>
-          <w:rFonts w:ascii="Times New Roman" w:eastAsia="Times New Roman" w:hAnsi="Times New Roman" w:cs="Times New Roman"/>
-          <w:sz w:val="23"/>
-          <w:szCs w:val="23"/>
-        </w:rPr>
-      </w:pPr>
-      <w:r>
-        <w:rPr>
-          <w:rFonts w:ascii="Times New Roman" w:eastAsia="Times New Roman" w:hAnsi="Times New Roman" w:cs="Times New Roman"/>
-          <w:sz w:val="23"/>
-          <w:szCs w:val="23"/>
-        </w:rPr>
-        <w:t>To enter your virtual environment:</w:t>
-      </w:r>
-    </w:p>
-    <w:p>
-      <w:pPr>
-        <w:spacing w:line="240" w:lineRule="auto"/>
-        <w:rPr>
-          <w:rFonts w:ascii="Times New Roman" w:eastAsia="Times New Roman" w:hAnsi="Times New Roman" w:cs="Times New Roman"/>
-          <w:color w:val="7030A0"/>
-          <w:sz w:val="23"/>
-          <w:szCs w:val="23"/>
-        </w:rPr>
-      </w:pPr>
-      <w:r>
-        <w:rPr>
-          <w:rFonts w:ascii="Times New Roman" w:eastAsia="Times New Roman" w:hAnsi="Times New Roman" w:cs="Times New Roman"/>
-          <w:color w:val="7030A0"/>
-          <w:sz w:val="23"/>
-          <w:szCs w:val="23"/>
-        </w:rPr>
-        <w:t>source &lt;name of environment&gt;/bin/activate</w:t>
-      </w:r>
-    </w:p>
-    <w:p>
-      <w:pPr>
-        <w:spacing w:line="240" w:lineRule="auto"/>
-        <w:rPr>
-          <w:rFonts w:ascii="Times New Roman" w:eastAsia="Times New Roman" w:hAnsi="Times New Roman" w:cs="Times New Roman"/>
-          <w:sz w:val="23"/>
-          <w:szCs w:val="23"/>
-        </w:rPr>
-      </w:pPr>
-    </w:p>
-    <w:p>
-      <w:pPr>
-        <w:spacing w:line="240" w:lineRule="auto"/>
-        <w:rPr>
-          <w:rFonts w:ascii="Times New Roman" w:eastAsia="Times New Roman" w:hAnsi="Times New Roman" w:cs="Times New Roman"/>
-          <w:sz w:val="23"/>
-          <w:szCs w:val="23"/>
-        </w:rPr>
-      </w:pPr>
-      <w:r>
-        <w:rPr>
-          <w:rFonts w:ascii="Times New Roman" w:eastAsia="Times New Roman" w:hAnsi="Times New Roman" w:cs="Times New Roman"/>
-          <w:sz w:val="23"/>
-          <w:szCs w:val="23"/>
-        </w:rPr>
-        <w:t>You should now see (name of environment) at the start of each terminal prompting line. For example:</w:t>
-      </w:r>
-    </w:p>
-    <w:p>
-      <w:pPr>
-        <w:spacing w:line="240" w:lineRule="auto"/>
-        <w:rPr>
-          <w:rFonts w:ascii="Times New Roman" w:eastAsia="Times New Roman" w:hAnsi="Times New Roman" w:cs="Times New Roman"/>
-          <w:color w:val="7030A0"/>
-          <w:sz w:val="23"/>
-          <w:szCs w:val="23"/>
-        </w:rPr>
-      </w:pPr>
-      <w:r>
-        <w:rPr>
-          <w:rFonts w:ascii="Times New Roman" w:eastAsia="Times New Roman" w:hAnsi="Times New Roman" w:cs="Times New Roman"/>
-          <w:color w:val="7030A0"/>
-          <w:sz w:val="23"/>
-          <w:szCs w:val="23"/>
-        </w:rPr>
-        <w:t>(</w:t>
-      </w:r>
-      <w:proofErr w:type="spellStart"/>
-      <w:r>
-        <w:rPr>
-          <w:rFonts w:ascii="Times New Roman" w:eastAsia="Times New Roman" w:hAnsi="Times New Roman" w:cs="Times New Roman"/>
-          <w:color w:val="7030A0"/>
-          <w:sz w:val="23"/>
-          <w:szCs w:val="23"/>
-        </w:rPr>
-        <w:t>i_venv</w:t>
-      </w:r>
-      <w:proofErr w:type="spellEnd"/>
-      <w:r>
-        <w:rPr>
-          <w:rFonts w:ascii="Times New Roman" w:eastAsia="Times New Roman" w:hAnsi="Times New Roman" w:cs="Times New Roman"/>
-          <w:color w:val="7030A0"/>
-          <w:sz w:val="23"/>
-          <w:szCs w:val="23"/>
-        </w:rPr>
-        <w:t xml:space="preserve">) [seidea02@minerva4 </w:t>
-      </w:r>
-      <w:proofErr w:type="gramStart"/>
-      <w:r>
-        <w:rPr>
-          <w:rFonts w:ascii="Times New Roman" w:eastAsia="Times New Roman" w:hAnsi="Times New Roman" w:cs="Times New Roman"/>
-          <w:color w:val="7030A0"/>
-          <w:sz w:val="23"/>
-          <w:szCs w:val="23"/>
-        </w:rPr>
-        <w:t>~]$</w:t>
-      </w:r>
-      <w:proofErr w:type="gramEnd"/>
-    </w:p>
-    <w:p>
-      <w:pPr>
-        <w:spacing w:line="240" w:lineRule="auto"/>
-        <w:rPr>
-          <w:rFonts w:ascii="Times New Roman" w:eastAsia="Times New Roman" w:hAnsi="Times New Roman" w:cs="Times New Roman"/>
-          <w:sz w:val="23"/>
-          <w:szCs w:val="23"/>
-        </w:rPr>
-      </w:pPr>
-    </w:p>
-    <w:p>
-      <w:pPr>
-        <w:spacing w:line="240" w:lineRule="auto"/>
-        <w:rPr>
-          <w:rFonts w:ascii="Times New Roman" w:eastAsia="Times New Roman" w:hAnsi="Times New Roman" w:cs="Times New Roman"/>
-          <w:sz w:val="23"/>
-          <w:szCs w:val="23"/>
-        </w:rPr>
-      </w:pPr>
-      <w:r>
-        <w:rPr>
-          <w:rFonts w:ascii="Times New Roman" w:eastAsia="Times New Roman" w:hAnsi="Times New Roman" w:cs="Times New Roman"/>
-          <w:sz w:val="23"/>
-          <w:szCs w:val="23"/>
-        </w:rPr>
-        <w:t>To leave your virtual environment, type</w:t>
-      </w:r>
-    </w:p>
-    <w:p>
-      <w:pPr>
-        <w:spacing w:line="240" w:lineRule="auto"/>
-        <w:rPr>
-          <w:rFonts w:ascii="Times New Roman" w:eastAsia="Times New Roman" w:hAnsi="Times New Roman" w:cs="Times New Roman"/>
-          <w:color w:val="7030A0"/>
-          <w:sz w:val="23"/>
-          <w:szCs w:val="23"/>
-        </w:rPr>
-      </w:pPr>
-      <w:r>
-        <w:rPr>
-          <w:rFonts w:ascii="Times New Roman" w:eastAsia="Times New Roman" w:hAnsi="Times New Roman" w:cs="Times New Roman"/>
-          <w:color w:val="7030A0"/>
-          <w:sz w:val="23"/>
-          <w:szCs w:val="23"/>
-        </w:rPr>
-        <w:t>deactivate</w:t>
-      </w:r>
-    </w:p>
-    <w:p>
-      <w:pPr>
-        <w:spacing w:line="240" w:lineRule="auto"/>
-        <w:rPr>
-          <w:rFonts w:ascii="Times New Roman" w:eastAsia="Times New Roman" w:hAnsi="Times New Roman" w:cs="Times New Roman"/>
-          <w:sz w:val="23"/>
-          <w:szCs w:val="23"/>
-        </w:rPr>
-      </w:pPr>
-    </w:p>
-    <w:p>
-      <w:pPr>
-        <w:spacing w:line="240" w:lineRule="auto"/>
-        <w:rPr>
-          <w:rFonts w:ascii="Times New Roman" w:eastAsia="Times New Roman" w:hAnsi="Times New Roman" w:cs="Times New Roman"/>
-          <w:sz w:val="23"/>
-          <w:szCs w:val="23"/>
-        </w:rPr>
-      </w:pPr>
-      <w:r>
-        <w:rPr>
-          <w:rFonts w:ascii="Times New Roman" w:eastAsia="Times New Roman" w:hAnsi="Times New Roman" w:cs="Times New Roman"/>
-          <w:sz w:val="23"/>
-          <w:szCs w:val="23"/>
-        </w:rPr>
-        <w:t>We will need to load a few more modules from Minerva before installing the necessary packages so exit your virtual environment for now and load the following:</w:t>
-      </w:r>
-    </w:p>
-    <w:p>
-      <w:pPr>
-        <w:spacing w:line="240" w:lineRule="auto"/>
-        <w:rPr>
-          <w:rFonts w:ascii="Times New Roman" w:eastAsia="Times New Roman" w:hAnsi="Times New Roman" w:cs="Times New Roman"/>
-          <w:color w:val="7030A0"/>
-          <w:sz w:val="23"/>
-          <w:szCs w:val="23"/>
-        </w:rPr>
-      </w:pPr>
-      <w:r>
-        <w:rPr>
-          <w:rFonts w:ascii="Times New Roman" w:eastAsia="Times New Roman" w:hAnsi="Times New Roman" w:cs="Times New Roman"/>
-          <w:color w:val="7030A0"/>
-          <w:sz w:val="23"/>
-          <w:szCs w:val="23"/>
-        </w:rPr>
-        <w:t>module purge</w:t>
-      </w:r>
-    </w:p>
-    <w:p>
-      <w:pPr>
-        <w:spacing w:line="240" w:lineRule="auto"/>
-        <w:rPr>
-          <w:rFonts w:ascii="Times New Roman" w:eastAsia="Times New Roman" w:hAnsi="Times New Roman" w:cs="Times New Roman"/>
-          <w:color w:val="7030A0"/>
-          <w:sz w:val="23"/>
-          <w:szCs w:val="23"/>
-        </w:rPr>
-      </w:pPr>
-      <w:r>
-        <w:rPr>
-          <w:rFonts w:ascii="Times New Roman" w:eastAsia="Times New Roman" w:hAnsi="Times New Roman" w:cs="Times New Roman"/>
-          <w:color w:val="7030A0"/>
-          <w:sz w:val="23"/>
-          <w:szCs w:val="23"/>
-        </w:rPr>
-        <w:t xml:space="preserve">module load python/3.5.0 </w:t>
-      </w:r>
-      <w:proofErr w:type="spellStart"/>
-      <w:r>
-        <w:rPr>
-          <w:rFonts w:ascii="Times New Roman" w:eastAsia="Times New Roman" w:hAnsi="Times New Roman" w:cs="Times New Roman"/>
-          <w:color w:val="7030A0"/>
-          <w:sz w:val="23"/>
-          <w:szCs w:val="23"/>
-        </w:rPr>
-        <w:t>py_packages</w:t>
-      </w:r>
-      <w:proofErr w:type="spellEnd"/>
-      <w:r>
-        <w:rPr>
-          <w:rFonts w:ascii="Times New Roman" w:eastAsia="Times New Roman" w:hAnsi="Times New Roman" w:cs="Times New Roman"/>
-          <w:color w:val="7030A0"/>
-          <w:sz w:val="23"/>
-          <w:szCs w:val="23"/>
-        </w:rPr>
-        <w:t xml:space="preserve">/3.5 </w:t>
-      </w:r>
-      <w:proofErr w:type="spellStart"/>
-      <w:r>
-        <w:rPr>
-          <w:rFonts w:ascii="Times New Roman" w:eastAsia="Times New Roman" w:hAnsi="Times New Roman" w:cs="Times New Roman"/>
-          <w:color w:val="7030A0"/>
-          <w:sz w:val="23"/>
-          <w:szCs w:val="23"/>
-        </w:rPr>
-        <w:t>tabix</w:t>
-      </w:r>
-      <w:proofErr w:type="spellEnd"/>
-    </w:p>
-    <w:p>
-      <w:pPr>
-        <w:spacing w:line="240" w:lineRule="auto"/>
-        <w:rPr>
-          <w:rFonts w:ascii="Times New Roman" w:eastAsia="Times New Roman" w:hAnsi="Times New Roman" w:cs="Times New Roman"/>
-          <w:sz w:val="23"/>
-          <w:szCs w:val="23"/>
-        </w:rPr>
-      </w:pPr>
-    </w:p>
-    <w:p>
-      <w:pPr>
-        <w:spacing w:line="240" w:lineRule="auto"/>
-        <w:rPr>
-          <w:rFonts w:ascii="Times New Roman" w:eastAsia="Times New Roman" w:hAnsi="Times New Roman" w:cs="Times New Roman"/>
-          <w:sz w:val="23"/>
-          <w:szCs w:val="23"/>
-        </w:rPr>
-      </w:pPr>
-      <w:r>
-        <w:rPr>
-          <w:rFonts w:ascii="Times New Roman" w:eastAsia="Times New Roman" w:hAnsi="Times New Roman" w:cs="Times New Roman"/>
-          <w:sz w:val="23"/>
-          <w:szCs w:val="23"/>
-        </w:rPr>
-        <w:t xml:space="preserve">Now that we have the proper modules loaded, we can enter our virtual environment again and install </w:t>
-      </w:r>
-      <w:proofErr w:type="spellStart"/>
-      <w:r>
-        <w:rPr>
-          <w:rFonts w:ascii="Times New Roman" w:eastAsia="Times New Roman" w:hAnsi="Times New Roman" w:cs="Times New Roman"/>
-          <w:sz w:val="23"/>
-          <w:szCs w:val="23"/>
-        </w:rPr>
-        <w:t>Whatshap</w:t>
-      </w:r>
-      <w:proofErr w:type="spellEnd"/>
-      <w:r>
-        <w:rPr>
-          <w:rFonts w:ascii="Times New Roman" w:eastAsia="Times New Roman" w:hAnsi="Times New Roman" w:cs="Times New Roman"/>
-          <w:sz w:val="23"/>
-          <w:szCs w:val="23"/>
-        </w:rPr>
-        <w:t xml:space="preserve">! In your home directory on </w:t>
-      </w:r>
-      <w:proofErr w:type="spellStart"/>
-      <w:r>
-        <w:rPr>
-          <w:rFonts w:ascii="Times New Roman" w:eastAsia="Times New Roman" w:hAnsi="Times New Roman" w:cs="Times New Roman"/>
-          <w:sz w:val="23"/>
-          <w:szCs w:val="23"/>
-        </w:rPr>
-        <w:t>minerva</w:t>
-      </w:r>
-      <w:proofErr w:type="spellEnd"/>
-      <w:r>
-        <w:rPr>
-          <w:rFonts w:ascii="Times New Roman" w:eastAsia="Times New Roman" w:hAnsi="Times New Roman" w:cs="Times New Roman"/>
-          <w:sz w:val="23"/>
-          <w:szCs w:val="23"/>
-        </w:rPr>
-        <w:t>:</w:t>
-      </w:r>
-    </w:p>
-    <w:p>
-      <w:pPr>
-        <w:spacing w:line="240" w:lineRule="auto"/>
-        <w:rPr>
-          <w:rFonts w:ascii="Times New Roman" w:eastAsia="Times New Roman" w:hAnsi="Times New Roman" w:cs="Times New Roman"/>
-          <w:color w:val="7030A0"/>
-          <w:sz w:val="23"/>
-          <w:szCs w:val="23"/>
-        </w:rPr>
-      </w:pPr>
-      <w:r>
-        <w:rPr>
-          <w:rFonts w:ascii="Times New Roman" w:eastAsia="Times New Roman" w:hAnsi="Times New Roman" w:cs="Times New Roman"/>
-          <w:color w:val="7030A0"/>
-          <w:sz w:val="23"/>
-          <w:szCs w:val="23"/>
-        </w:rPr>
-        <w:t>source &lt;name of environment&gt;/bin/activate</w:t>
-      </w:r>
-    </w:p>
-    <w:p>
-      <w:pPr>
-        <w:spacing w:line="240" w:lineRule="auto"/>
-        <w:rPr>
-          <w:rFonts w:ascii="Times New Roman" w:eastAsia="Times New Roman" w:hAnsi="Times New Roman" w:cs="Times New Roman"/>
-          <w:color w:val="7030A0"/>
-          <w:sz w:val="23"/>
-          <w:szCs w:val="23"/>
-        </w:rPr>
-      </w:pPr>
-      <w:r>
-        <w:rPr>
-          <w:rFonts w:ascii="Times New Roman" w:eastAsia="Times New Roman" w:hAnsi="Times New Roman" w:cs="Times New Roman"/>
-          <w:color w:val="7030A0"/>
-          <w:sz w:val="23"/>
-          <w:szCs w:val="23"/>
-        </w:rPr>
-        <w:t>pip install --upgrade pip</w:t>
-      </w:r>
-    </w:p>
-    <w:p>
-      <w:pPr>
-        <w:spacing w:line="240" w:lineRule="auto"/>
-        <w:rPr>
-          <w:rFonts w:ascii="Times New Roman" w:eastAsia="Times New Roman" w:hAnsi="Times New Roman" w:cs="Times New Roman"/>
-          <w:color w:val="7030A0"/>
-          <w:sz w:val="23"/>
-          <w:szCs w:val="23"/>
-        </w:rPr>
-      </w:pPr>
-      <w:r>
-        <w:rPr>
-          <w:rFonts w:ascii="Times New Roman" w:eastAsia="Times New Roman" w:hAnsi="Times New Roman" w:cs="Times New Roman"/>
-          <w:color w:val="7030A0"/>
-          <w:sz w:val="23"/>
-          <w:szCs w:val="23"/>
-        </w:rPr>
-        <w:t xml:space="preserve">pip install </w:t>
-      </w:r>
-      <w:proofErr w:type="spellStart"/>
-      <w:r>
-        <w:rPr>
-          <w:rFonts w:ascii="Times New Roman" w:eastAsia="Times New Roman" w:hAnsi="Times New Roman" w:cs="Times New Roman"/>
-          <w:color w:val="7030A0"/>
-          <w:sz w:val="23"/>
-          <w:szCs w:val="23"/>
-        </w:rPr>
-        <w:t>whatshap</w:t>
-      </w:r>
-      <w:proofErr w:type="spellEnd"/>
-    </w:p>
-    <w:p>
-      <w:pPr>
-        <w:spacing w:line="240" w:lineRule="auto"/>
-        <w:rPr>
-          <w:rFonts w:ascii="Times New Roman" w:eastAsia="Times New Roman" w:hAnsi="Times New Roman" w:cs="Times New Roman"/>
-          <w:sz w:val="23"/>
-          <w:szCs w:val="23"/>
-        </w:rPr>
-      </w:pPr>
-    </w:p>
-    <w:p>
-      <w:pPr>
-        <w:spacing w:line="240" w:lineRule="auto"/>
-        <w:rPr>
-          <w:rFonts w:ascii="Times New Roman" w:eastAsia="Times New Roman" w:hAnsi="Times New Roman" w:cs="Times New Roman"/>
-          <w:sz w:val="23"/>
-          <w:szCs w:val="23"/>
-        </w:rPr>
-      </w:pPr>
-    </w:p>
-    <w:p>
-      <w:pPr>
-        <w:spacing w:line="240" w:lineRule="auto"/>
-        <w:rPr>
-          <w:rFonts w:ascii="Times New Roman" w:eastAsia="Times New Roman" w:hAnsi="Times New Roman" w:cs="Times New Roman"/>
-          <w:sz w:val="23"/>
-          <w:szCs w:val="23"/>
-        </w:rPr>
-      </w:pPr>
-    </w:p>
-    <w:p>
-      <w:pPr>
-        <w:spacing w:line="240" w:lineRule="auto"/>
-        <w:rPr>
-          <w:rFonts w:ascii="Times New Roman" w:eastAsia="Times New Roman" w:hAnsi="Times New Roman" w:cs="Times New Roman"/>
-          <w:sz w:val="23"/>
-          <w:szCs w:val="23"/>
-        </w:rPr>
-      </w:pPr>
-    </w:p>
-    <w:p>
-      <w:pPr>
-        <w:spacing w:line="240" w:lineRule="auto"/>
-        <w:rPr>
-          <w:rFonts w:ascii="Times New Roman" w:eastAsia="Times New Roman" w:hAnsi="Times New Roman" w:cs="Times New Roman"/>
-          <w:sz w:val="23"/>
-          <w:szCs w:val="23"/>
-        </w:rPr>
-      </w:pPr>
-      <w:r>
-        <w:rPr>
-          <w:rFonts w:ascii="Times New Roman" w:eastAsia="Times New Roman" w:hAnsi="Times New Roman" w:cs="Times New Roman"/>
-          <w:sz w:val="23"/>
-          <w:szCs w:val="23"/>
-        </w:rPr>
-        <w:t xml:space="preserve">Note: make sure you are not logged into an interactive node for this part, you will need access to the internet to install </w:t>
-      </w:r>
-      <w:proofErr w:type="spellStart"/>
-      <w:r>
-        <w:rPr>
-          <w:rFonts w:ascii="Times New Roman" w:eastAsia="Times New Roman" w:hAnsi="Times New Roman" w:cs="Times New Roman"/>
-          <w:sz w:val="23"/>
-          <w:szCs w:val="23"/>
-        </w:rPr>
-        <w:t>Whatshap</w:t>
-      </w:r>
-      <w:proofErr w:type="spellEnd"/>
-      <w:r>
-        <w:rPr>
-          <w:rFonts w:ascii="Times New Roman" w:eastAsia="Times New Roman" w:hAnsi="Times New Roman" w:cs="Times New Roman"/>
-          <w:sz w:val="23"/>
-          <w:szCs w:val="23"/>
-        </w:rPr>
-        <w:t xml:space="preserve">. Once </w:t>
-      </w:r>
-      <w:proofErr w:type="spellStart"/>
-      <w:r>
-        <w:rPr>
-          <w:rFonts w:ascii="Times New Roman" w:eastAsia="Times New Roman" w:hAnsi="Times New Roman" w:cs="Times New Roman"/>
-          <w:sz w:val="23"/>
-          <w:szCs w:val="23"/>
-        </w:rPr>
-        <w:t>Whatshap</w:t>
-      </w:r>
-      <w:proofErr w:type="spellEnd"/>
-      <w:r>
-        <w:rPr>
-          <w:rFonts w:ascii="Times New Roman" w:eastAsia="Times New Roman" w:hAnsi="Times New Roman" w:cs="Times New Roman"/>
-          <w:sz w:val="23"/>
-          <w:szCs w:val="23"/>
-        </w:rPr>
-        <w:t xml:space="preserve"> is installed, you can log into an interactive node. If you'd like to work in an interactive node on Minerva after completing the above steps, you'll need to reload modules before getting into your virtual environment. </w:t>
-      </w:r>
-    </w:p>
-    <w:p>
-      <w:pPr>
-        <w:spacing w:line="240" w:lineRule="auto"/>
-        <w:rPr>
-          <w:rFonts w:ascii="Times New Roman" w:eastAsia="Times New Roman" w:hAnsi="Times New Roman" w:cs="Times New Roman"/>
-          <w:sz w:val="23"/>
-          <w:szCs w:val="23"/>
-        </w:rPr>
-      </w:pPr>
-    </w:p>
-    <w:p>
-      <w:pPr>
-        <w:spacing w:line="240" w:lineRule="auto"/>
-        <w:rPr>
-          <w:rFonts w:ascii="Times New Roman" w:eastAsia="Times New Roman" w:hAnsi="Times New Roman" w:cs="Times New Roman"/>
-          <w:sz w:val="23"/>
-          <w:szCs w:val="23"/>
-        </w:rPr>
-      </w:pPr>
-      <w:r>
-        <w:rPr>
-          <w:rFonts w:ascii="Times New Roman" w:eastAsia="Times New Roman" w:hAnsi="Times New Roman" w:cs="Times New Roman"/>
-          <w:sz w:val="23"/>
-          <w:szCs w:val="23"/>
-        </w:rPr>
-        <w:t xml:space="preserve">To double check that you have installed </w:t>
-      </w:r>
-      <w:proofErr w:type="spellStart"/>
-      <w:r>
-        <w:rPr>
-          <w:rFonts w:ascii="Times New Roman" w:eastAsia="Times New Roman" w:hAnsi="Times New Roman" w:cs="Times New Roman"/>
-          <w:sz w:val="23"/>
-          <w:szCs w:val="23"/>
-        </w:rPr>
-        <w:t>Whatshap</w:t>
-      </w:r>
-      <w:proofErr w:type="spellEnd"/>
-      <w:r>
-        <w:rPr>
-          <w:rFonts w:ascii="Times New Roman" w:eastAsia="Times New Roman" w:hAnsi="Times New Roman" w:cs="Times New Roman"/>
-          <w:sz w:val="23"/>
-          <w:szCs w:val="23"/>
-        </w:rPr>
-        <w:t xml:space="preserve"> correctly, you can type “</w:t>
-      </w:r>
-      <w:proofErr w:type="spellStart"/>
-      <w:r>
-        <w:rPr>
-          <w:rFonts w:ascii="Times New Roman" w:eastAsia="Times New Roman" w:hAnsi="Times New Roman" w:cs="Times New Roman"/>
-          <w:sz w:val="23"/>
-          <w:szCs w:val="23"/>
-        </w:rPr>
-        <w:t>whatshap</w:t>
-      </w:r>
-      <w:proofErr w:type="spellEnd"/>
-      <w:r>
-        <w:rPr>
-          <w:rFonts w:ascii="Times New Roman" w:eastAsia="Times New Roman" w:hAnsi="Times New Roman" w:cs="Times New Roman"/>
-          <w:sz w:val="23"/>
-          <w:szCs w:val="23"/>
-        </w:rPr>
-        <w:t xml:space="preserve">” and the help menu should show up. </w:t>
-      </w:r>
-    </w:p>
-    <w:p>
-      <w:pPr>
-        <w:spacing w:line="240" w:lineRule="auto"/>
-        <w:rPr>
-          <w:rFonts w:ascii="Times New Roman" w:eastAsia="Times New Roman" w:hAnsi="Times New Roman" w:cs="Times New Roman"/>
-          <w:sz w:val="23"/>
-          <w:szCs w:val="23"/>
-        </w:rPr>
-      </w:pPr>
-    </w:p>
-    <w:p>
-      <w:pPr>
-        <w:spacing w:line="240" w:lineRule="auto"/>
-        <w:rPr>
-          <w:rFonts w:ascii="Times New Roman" w:eastAsia="Times New Roman" w:hAnsi="Times New Roman" w:cs="Times New Roman"/>
-          <w:sz w:val="23"/>
-          <w:szCs w:val="23"/>
-        </w:rPr>
-      </w:pPr>
-      <w:r>
-        <w:rPr>
-          <w:rFonts w:ascii="Times New Roman" w:eastAsia="Times New Roman" w:hAnsi="Times New Roman" w:cs="Times New Roman"/>
-          <w:sz w:val="23"/>
-          <w:szCs w:val="23"/>
-        </w:rPr>
-        <w:t xml:space="preserve">Congratulations! You have successfully installed </w:t>
-      </w:r>
-      <w:proofErr w:type="spellStart"/>
-      <w:r>
-        <w:rPr>
-          <w:rFonts w:ascii="Times New Roman" w:eastAsia="Times New Roman" w:hAnsi="Times New Roman" w:cs="Times New Roman"/>
-          <w:sz w:val="23"/>
-          <w:szCs w:val="23"/>
-        </w:rPr>
-        <w:t>Whatshap</w:t>
-      </w:r>
-      <w:proofErr w:type="spellEnd"/>
-      <w:r>
-        <w:rPr>
-          <w:rFonts w:ascii="Times New Roman" w:eastAsia="Times New Roman" w:hAnsi="Times New Roman" w:cs="Times New Roman"/>
-          <w:sz w:val="23"/>
-          <w:szCs w:val="23"/>
-        </w:rPr>
-        <w:t xml:space="preserve">! Now, we will make sure our files are in the right format before inputting them into </w:t>
-      </w:r>
-      <w:proofErr w:type="spellStart"/>
-      <w:r>
-        <w:rPr>
-          <w:rFonts w:ascii="Times New Roman" w:eastAsia="Times New Roman" w:hAnsi="Times New Roman" w:cs="Times New Roman"/>
-          <w:sz w:val="23"/>
-          <w:szCs w:val="23"/>
-        </w:rPr>
-        <w:t>Whatshap</w:t>
-      </w:r>
-      <w:proofErr w:type="spellEnd"/>
-      <w:r>
-        <w:rPr>
-          <w:rFonts w:ascii="Times New Roman" w:eastAsia="Times New Roman" w:hAnsi="Times New Roman" w:cs="Times New Roman"/>
-          <w:sz w:val="23"/>
-          <w:szCs w:val="23"/>
-        </w:rPr>
-        <w:t>.</w:t>
-      </w:r>
-    </w:p>
-    <w:p>
-      <w:pPr>
-        <w:spacing w:line="240" w:lineRule="auto"/>
-        <w:rPr>
-          <w:rFonts w:ascii="Times New Roman" w:eastAsia="Times New Roman" w:hAnsi="Times New Roman" w:cs="Times New Roman"/>
-          <w:sz w:val="24"/>
-          <w:szCs w:val="24"/>
-        </w:rPr>
-      </w:pPr>
-    </w:p>
-    <w:p>
-      <w:pPr>
-        <w:spacing w:line="240" w:lineRule="auto"/>
-        <w:rPr>
-          <w:rFonts w:ascii="Times New Roman" w:eastAsia="Times New Roman" w:hAnsi="Times New Roman" w:cs="Times New Roman"/>
-          <w:color w:val="7030A0"/>
-          <w:sz w:val="32"/>
-          <w:szCs w:val="32"/>
-        </w:rPr>
-      </w:pPr>
-      <w:r>
-        <w:rPr>
-          <w:rFonts w:ascii="Times New Roman" w:eastAsia="Times New Roman" w:hAnsi="Times New Roman" w:cs="Times New Roman"/>
-          <w:color w:val="7030A0"/>
-          <w:sz w:val="32"/>
-          <w:szCs w:val="32"/>
-        </w:rPr>
         <w:t>Splitting VCF files and fixing problematic BAMs</w:t>
       </w:r>
     </w:p>
@@ -978,14 +1007,25 @@
           <w:szCs w:val="23"/>
         </w:rPr>
       </w:pPr>
-      <w:r>
-        <w:rPr>
-          <w:rFonts w:ascii="Times New Roman" w:eastAsia="Times New Roman" w:hAnsi="Times New Roman" w:cs="Times New Roman"/>
-          <w:color w:val="7030A0"/>
-          <w:sz w:val="23"/>
-          <w:szCs w:val="23"/>
-        </w:rPr>
-        <w:t xml:space="preserve">sed 's/[^\\x00-\\x7F]//g' original BAM file &gt; </w:t>
+      <w:proofErr w:type="spellStart"/>
+      <w:r>
+        <w:rPr>
+          <w:rFonts w:ascii="Times New Roman" w:eastAsia="Times New Roman" w:hAnsi="Times New Roman" w:cs="Times New Roman"/>
+          <w:color w:val="7030A0"/>
+          <w:sz w:val="23"/>
+          <w:szCs w:val="23"/>
+        </w:rPr>
+        <w:t>sed</w:t>
+      </w:r>
+      <w:proofErr w:type="spellEnd"/>
+      <w:r>
+        <w:rPr>
+          <w:rFonts w:ascii="Times New Roman" w:eastAsia="Times New Roman" w:hAnsi="Times New Roman" w:cs="Times New Roman"/>
+          <w:color w:val="7030A0"/>
+          <w:sz w:val="23"/>
+          <w:szCs w:val="23"/>
+        </w:rPr>
+        <w:t xml:space="preserve"> 's/[^\\x00-\\x7F]//g' original BAM file &gt; </w:t>
       </w:r>
       <w:proofErr w:type="spellStart"/>
       <w:r>
@@ -3074,7 +3114,7 @@
 </file>
 
 <file path=word/endnotes.xml><?xml version="1.0" encoding="utf-8"?>
-<w:endnotes xmlns:wpc="http://schemas.microsoft.com/office/word/2010/wordprocessingCanvas" xmlns:cx="http://schemas.microsoft.com/office/drawing/2014/chartex" xmlns:cx1="http://schemas.microsoft.com/office/drawing/2015/9/8/chartex" xmlns:cx2="http://schemas.microsoft.com/office/drawing/2015/10/21/chartex" xmlns:cx3="http://schemas.microsoft.com/office/drawing/2016/5/9/chartex" xmlns:cx4="http://schemas.microsoft.com/office/drawing/2016/5/10/chartex" xmlns:cx5="http://schemas.microsoft.com/office/drawing/2016/5/11/chartex" xmlns:cx6="http://schemas.microsoft.com/office/drawing/2016/5/12/chartex" xmlns:cx7="http://schemas.microsoft.com/office/drawing/2016/5/13/chartex" xmlns:cx8="http://schemas.microsoft.com/office/drawing/2016/5/14/chartex" xmlns:mc="http://schemas.openxmlformats.org/markup-compatibility/2006" xmlns:aink="http://schemas.microsoft.com/office/drawing/2016/ink" xmlns:am3d="http://schemas.microsoft.com/office/drawing/2017/model3d" xmlns:o="urn:schemas-microsoft-com:office:office" xmlns:r="http://schemas.openxmlformats.org/officeDocument/2006/relationships" xmlns:m="http://schemas.openxmlformats.org/officeDocument/2006/math" xmlns:v="urn:schemas-microsoft-com:vml" xmlns:wp14="http://schemas.microsoft.com/office/word/2010/wordprocessingDrawing" xmlns:wp="http://schemas.openxmlformats.org/drawingml/2006/wordprocessingDrawing" xmlns:w10="urn:schemas-microsoft-com:office:word" xmlns:w="http://schemas.openxmlformats.org/wordprocessingml/2006/main" xmlns:w14="http://schemas.microsoft.com/office/word/2010/wordml" xmlns:w15="http://schemas.microsoft.com/office/word/2012/wordml" xmlns:w16cid="http://schemas.microsoft.com/office/word/2016/wordml/cid" xmlns:w16se="http://schemas.microsoft.com/office/word/2015/wordml/symex" xmlns:wpg="http://schemas.microsoft.com/office/word/2010/wordprocessingGroup" xmlns:wpi="http://schemas.microsoft.com/office/word/2010/wordprocessingInk" xmlns:wne="http://schemas.microsoft.com/office/word/2006/wordml" xmlns:wps="http://schemas.microsoft.com/office/word/2010/wordprocessingShape" mc:Ignorable="w14 w15 w16se w16cid wp14">
+<w:endnotes xmlns:wpc="http://schemas.microsoft.com/office/word/2010/wordprocessingCanvas" xmlns:mo="http://schemas.microsoft.com/office/mac/office/2008/main" xmlns:mc="http://schemas.openxmlformats.org/markup-compatibility/2006" xmlns:mv="urn:schemas-microsoft-com:mac:vml" xmlns:o="urn:schemas-microsoft-com:office:office" xmlns:r="http://schemas.openxmlformats.org/officeDocument/2006/relationships" xmlns:m="http://schemas.openxmlformats.org/officeDocument/2006/math" xmlns:v="urn:schemas-microsoft-com:vml" xmlns:wp14="http://schemas.microsoft.com/office/word/2010/wordprocessingDrawing" xmlns:wp="http://schemas.openxmlformats.org/drawingml/2006/wordprocessingDrawing" xmlns:w10="urn:schemas-microsoft-com:office:word" xmlns:w="http://schemas.openxmlformats.org/wordprocessingml/2006/main" xmlns:w14="http://schemas.microsoft.com/office/word/2010/wordml" xmlns:w15="http://schemas.microsoft.com/office/word/2012/wordml" xmlns:wpg="http://schemas.microsoft.com/office/word/2010/wordprocessingGroup" xmlns:wpi="http://schemas.microsoft.com/office/word/2010/wordprocessingInk" xmlns:wne="http://schemas.microsoft.com/office/word/2006/wordml" xmlns:wps="http://schemas.microsoft.com/office/word/2010/wordprocessingShape" mc:Ignorable="w14 w15 wp14">
   <w:endnote w:type="separator" w:id="-1">
     <w:p>
       <w:pPr>
@@ -3099,7 +3139,7 @@
 </file>
 
 <file path=word/footer1.xml><?xml version="1.0" encoding="utf-8"?>
-<w:ftr xmlns:wpc="http://schemas.microsoft.com/office/word/2010/wordprocessingCanvas" xmlns:cx="http://schemas.microsoft.com/office/drawing/2014/chartex" xmlns:cx1="http://schemas.microsoft.com/office/drawing/2015/9/8/chartex" xmlns:cx2="http://schemas.microsoft.com/office/drawing/2015/10/21/chartex" xmlns:cx3="http://schemas.microsoft.com/office/drawing/2016/5/9/chartex" xmlns:cx4="http://schemas.microsoft.com/office/drawing/2016/5/10/chartex" xmlns:cx5="http://schemas.microsoft.com/office/drawing/2016/5/11/chartex" xmlns:cx6="http://schemas.microsoft.com/office/drawing/2016/5/12/chartex" xmlns:cx7="http://schemas.microsoft.com/office/drawing/2016/5/13/chartex" xmlns:cx8="http://schemas.microsoft.com/office/drawing/2016/5/14/chartex" xmlns:mc="http://schemas.openxmlformats.org/markup-compatibility/2006" xmlns:aink="http://schemas.microsoft.com/office/drawing/2016/ink" xmlns:am3d="http://schemas.microsoft.com/office/drawing/2017/model3d" xmlns:o="urn:schemas-microsoft-com:office:office" xmlns:r="http://schemas.openxmlformats.org/officeDocument/2006/relationships" xmlns:m="http://schemas.openxmlformats.org/officeDocument/2006/math" xmlns:v="urn:schemas-microsoft-com:vml" xmlns:wp14="http://schemas.microsoft.com/office/word/2010/wordprocessingDrawing" xmlns:wp="http://schemas.openxmlformats.org/drawingml/2006/wordprocessingDrawing" xmlns:w10="urn:schemas-microsoft-com:office:word" xmlns:w="http://schemas.openxmlformats.org/wordprocessingml/2006/main" xmlns:w14="http://schemas.microsoft.com/office/word/2010/wordml" xmlns:w15="http://schemas.microsoft.com/office/word/2012/wordml" xmlns:w16cid="http://schemas.microsoft.com/office/word/2016/wordml/cid" xmlns:w16se="http://schemas.microsoft.com/office/word/2015/wordml/symex" xmlns:wpg="http://schemas.microsoft.com/office/word/2010/wordprocessingGroup" xmlns:wpi="http://schemas.microsoft.com/office/word/2010/wordprocessingInk" xmlns:wne="http://schemas.microsoft.com/office/word/2006/wordml" xmlns:wps="http://schemas.microsoft.com/office/word/2010/wordprocessingShape" mc:Ignorable="w14 w15 w16se w16cid wp14">
+<w:ftr xmlns:wpc="http://schemas.microsoft.com/office/word/2010/wordprocessingCanvas" xmlns:mo="http://schemas.microsoft.com/office/mac/office/2008/main" xmlns:mc="http://schemas.openxmlformats.org/markup-compatibility/2006" xmlns:mv="urn:schemas-microsoft-com:mac:vml" xmlns:o="urn:schemas-microsoft-com:office:office" xmlns:r="http://schemas.openxmlformats.org/officeDocument/2006/relationships" xmlns:m="http://schemas.openxmlformats.org/officeDocument/2006/math" xmlns:v="urn:schemas-microsoft-com:vml" xmlns:wp14="http://schemas.microsoft.com/office/word/2010/wordprocessingDrawing" xmlns:wp="http://schemas.openxmlformats.org/drawingml/2006/wordprocessingDrawing" xmlns:w10="urn:schemas-microsoft-com:office:word" xmlns:w="http://schemas.openxmlformats.org/wordprocessingml/2006/main" xmlns:w14="http://schemas.microsoft.com/office/word/2010/wordml" xmlns:w15="http://schemas.microsoft.com/office/word/2012/wordml" xmlns:wpg="http://schemas.microsoft.com/office/word/2010/wordprocessingGroup" xmlns:wpi="http://schemas.microsoft.com/office/word/2010/wordprocessingInk" xmlns:wne="http://schemas.microsoft.com/office/word/2006/wordml" xmlns:wps="http://schemas.microsoft.com/office/word/2010/wordprocessingShape" mc:Ignorable="w14 w15 wp14">
   <w:tbl>
     <w:tblPr>
       <w:tblW w:w="0" w:type="auto"/>
@@ -3157,7 +3197,7 @@
 </file>
 
 <file path=word/footnotes.xml><?xml version="1.0" encoding="utf-8"?>
-<w:footnotes xmlns:wpc="http://schemas.microsoft.com/office/word/2010/wordprocessingCanvas" xmlns:cx="http://schemas.microsoft.com/office/drawing/2014/chartex" xmlns:cx1="http://schemas.microsoft.com/office/drawing/2015/9/8/chartex" xmlns:cx2="http://schemas.microsoft.com/office/drawing/2015/10/21/chartex" xmlns:cx3="http://schemas.microsoft.com/office/drawing/2016/5/9/chartex" xmlns:cx4="http://schemas.microsoft.com/office/drawing/2016/5/10/chartex" xmlns:cx5="http://schemas.microsoft.com/office/drawing/2016/5/11/chartex" xmlns:cx6="http://schemas.microsoft.com/office/drawing/2016/5/12/chartex" xmlns:cx7="http://schemas.microsoft.com/office/drawing/2016/5/13/chartex" xmlns:cx8="http://schemas.microsoft.com/office/drawing/2016/5/14/chartex" xmlns:mc="http://schemas.openxmlformats.org/markup-compatibility/2006" xmlns:aink="http://schemas.microsoft.com/office/drawing/2016/ink" xmlns:am3d="http://schemas.microsoft.com/office/drawing/2017/model3d" xmlns:o="urn:schemas-microsoft-com:office:office" xmlns:r="http://schemas.openxmlformats.org/officeDocument/2006/relationships" xmlns:m="http://schemas.openxmlformats.org/officeDocument/2006/math" xmlns:v="urn:schemas-microsoft-com:vml" xmlns:wp14="http://schemas.microsoft.com/office/word/2010/wordprocessingDrawing" xmlns:wp="http://schemas.openxmlformats.org/drawingml/2006/wordprocessingDrawing" xmlns:w10="urn:schemas-microsoft-com:office:word" xmlns:w="http://schemas.openxmlformats.org/wordprocessingml/2006/main" xmlns:w14="http://schemas.microsoft.com/office/word/2010/wordml" xmlns:w15="http://schemas.microsoft.com/office/word/2012/wordml" xmlns:w16cid="http://schemas.microsoft.com/office/word/2016/wordml/cid" xmlns:w16se="http://schemas.microsoft.com/office/word/2015/wordml/symex" xmlns:wpg="http://schemas.microsoft.com/office/word/2010/wordprocessingGroup" xmlns:wpi="http://schemas.microsoft.com/office/word/2010/wordprocessingInk" xmlns:wne="http://schemas.microsoft.com/office/word/2006/wordml" xmlns:wps="http://schemas.microsoft.com/office/word/2010/wordprocessingShape" mc:Ignorable="w14 w15 w16se w16cid wp14">
+<w:footnotes xmlns:wpc="http://schemas.microsoft.com/office/word/2010/wordprocessingCanvas" xmlns:mo="http://schemas.microsoft.com/office/mac/office/2008/main" xmlns:mc="http://schemas.openxmlformats.org/markup-compatibility/2006" xmlns:mv="urn:schemas-microsoft-com:mac:vml" xmlns:o="urn:schemas-microsoft-com:office:office" xmlns:r="http://schemas.openxmlformats.org/officeDocument/2006/relationships" xmlns:m="http://schemas.openxmlformats.org/officeDocument/2006/math" xmlns:v="urn:schemas-microsoft-com:vml" xmlns:wp14="http://schemas.microsoft.com/office/word/2010/wordprocessingDrawing" xmlns:wp="http://schemas.openxmlformats.org/drawingml/2006/wordprocessingDrawing" xmlns:w10="urn:schemas-microsoft-com:office:word" xmlns:w="http://schemas.openxmlformats.org/wordprocessingml/2006/main" xmlns:w14="http://schemas.microsoft.com/office/word/2010/wordml" xmlns:w15="http://schemas.microsoft.com/office/word/2012/wordml" xmlns:wpg="http://schemas.microsoft.com/office/word/2010/wordprocessingGroup" xmlns:wpi="http://schemas.microsoft.com/office/word/2010/wordprocessingInk" xmlns:wne="http://schemas.microsoft.com/office/word/2006/wordml" xmlns:wps="http://schemas.microsoft.com/office/word/2010/wordprocessingShape" mc:Ignorable="w14 w15 wp14">
   <w:footnote w:type="separator" w:id="-1">
     <w:p>
       <w:pPr>
@@ -3182,7 +3222,7 @@
 </file>
 
 <file path=word/header1.xml><?xml version="1.0" encoding="utf-8"?>
-<w:hdr xmlns:wpc="http://schemas.microsoft.com/office/word/2010/wordprocessingCanvas" xmlns:cx="http://schemas.microsoft.com/office/drawing/2014/chartex" xmlns:cx1="http://schemas.microsoft.com/office/drawing/2015/9/8/chartex" xmlns:cx2="http://schemas.microsoft.com/office/drawing/2015/10/21/chartex" xmlns:cx3="http://schemas.microsoft.com/office/drawing/2016/5/9/chartex" xmlns:cx4="http://schemas.microsoft.com/office/drawing/2016/5/10/chartex" xmlns:cx5="http://schemas.microsoft.com/office/drawing/2016/5/11/chartex" xmlns:cx6="http://schemas.microsoft.com/office/drawing/2016/5/12/chartex" xmlns:cx7="http://schemas.microsoft.com/office/drawing/2016/5/13/chartex" xmlns:cx8="http://schemas.microsoft.com/office/drawing/2016/5/14/chartex" xmlns:mc="http://schemas.openxmlformats.org/markup-compatibility/2006" xmlns:aink="http://schemas.microsoft.com/office/drawing/2016/ink" xmlns:am3d="http://schemas.microsoft.com/office/drawing/2017/model3d" xmlns:o="urn:schemas-microsoft-com:office:office" xmlns:r="http://schemas.openxmlformats.org/officeDocument/2006/relationships" xmlns:m="http://schemas.openxmlformats.org/officeDocument/2006/math" xmlns:v="urn:schemas-microsoft-com:vml" xmlns:wp14="http://schemas.microsoft.com/office/word/2010/wordprocessingDrawing" xmlns:wp="http://schemas.openxmlformats.org/drawingml/2006/wordprocessingDrawing" xmlns:w10="urn:schemas-microsoft-com:office:word" xmlns:w="http://schemas.openxmlformats.org/wordprocessingml/2006/main" xmlns:w14="http://schemas.microsoft.com/office/word/2010/wordml" xmlns:w15="http://schemas.microsoft.com/office/word/2012/wordml" xmlns:w16cid="http://schemas.microsoft.com/office/word/2016/wordml/cid" xmlns:w16se="http://schemas.microsoft.com/office/word/2015/wordml/symex" xmlns:wpg="http://schemas.microsoft.com/office/word/2010/wordprocessingGroup" xmlns:wpi="http://schemas.microsoft.com/office/word/2010/wordprocessingInk" xmlns:wne="http://schemas.microsoft.com/office/word/2006/wordml" xmlns:wps="http://schemas.microsoft.com/office/word/2010/wordprocessingShape" mc:Ignorable="w14 w15 w16se w16cid wp14">
+<w:hdr xmlns:wpc="http://schemas.microsoft.com/office/word/2010/wordprocessingCanvas" xmlns:mo="http://schemas.microsoft.com/office/mac/office/2008/main" xmlns:mc="http://schemas.openxmlformats.org/markup-compatibility/2006" xmlns:mv="urn:schemas-microsoft-com:mac:vml" xmlns:o="urn:schemas-microsoft-com:office:office" xmlns:r="http://schemas.openxmlformats.org/officeDocument/2006/relationships" xmlns:m="http://schemas.openxmlformats.org/officeDocument/2006/math" xmlns:v="urn:schemas-microsoft-com:vml" xmlns:wp14="http://schemas.microsoft.com/office/word/2010/wordprocessingDrawing" xmlns:wp="http://schemas.openxmlformats.org/drawingml/2006/wordprocessingDrawing" xmlns:w10="urn:schemas-microsoft-com:office:word" xmlns:w="http://schemas.openxmlformats.org/wordprocessingml/2006/main" xmlns:w14="http://schemas.microsoft.com/office/word/2010/wordml" xmlns:w15="http://schemas.microsoft.com/office/word/2012/wordml" xmlns:wpg="http://schemas.microsoft.com/office/word/2010/wordprocessingGroup" xmlns:wpi="http://schemas.microsoft.com/office/word/2010/wordprocessingInk" xmlns:wne="http://schemas.microsoft.com/office/word/2006/wordml" xmlns:wps="http://schemas.microsoft.com/office/word/2010/wordprocessingShape" mc:Ignorable="w14 w15 wp14">
   <w:tbl>
     <w:tblPr>
       <w:tblW w:w="0" w:type="auto"/>
@@ -3240,8 +3280,8 @@
 </file>
 
 <file path=word/numbering.xml><?xml version="1.0" encoding="utf-8"?>
-<w:numbering xmlns:wpc="http://schemas.microsoft.com/office/word/2010/wordprocessingCanvas" xmlns:cx="http://schemas.microsoft.com/office/drawing/2014/chartex" xmlns:cx1="http://schemas.microsoft.com/office/drawing/2015/9/8/chartex" xmlns:cx2="http://schemas.microsoft.com/office/drawing/2015/10/21/chartex" xmlns:cx3="http://schemas.microsoft.com/office/drawing/2016/5/9/chartex" xmlns:cx4="http://schemas.microsoft.com/office/drawing/2016/5/10/chartex" xmlns:cx5="http://schemas.microsoft.com/office/drawing/2016/5/11/chartex" xmlns:cx6="http://schemas.microsoft.com/office/drawing/2016/5/12/chartex" xmlns:cx7="http://schemas.microsoft.com/office/drawing/2016/5/13/chartex" xmlns:cx8="http://schemas.microsoft.com/office/drawing/2016/5/14/chartex" xmlns:mc="http://schemas.openxmlformats.org/markup-compatibility/2006" xmlns:aink="http://schemas.microsoft.com/office/drawing/2016/ink" xmlns:am3d="http://schemas.microsoft.com/office/drawing/2017/model3d" xmlns:o="urn:schemas-microsoft-com:office:office" xmlns:r="http://schemas.openxmlformats.org/officeDocument/2006/relationships" xmlns:m="http://schemas.openxmlformats.org/officeDocument/2006/math" xmlns:v="urn:schemas-microsoft-com:vml" xmlns:wp14="http://schemas.microsoft.com/office/word/2010/wordprocessingDrawing" xmlns:wp="http://schemas.openxmlformats.org/drawingml/2006/wordprocessingDrawing" xmlns:w10="urn:schemas-microsoft-com:office:word" xmlns:w="http://schemas.openxmlformats.org/wordprocessingml/2006/main" xmlns:w14="http://schemas.microsoft.com/office/word/2010/wordml" xmlns:w15="http://schemas.microsoft.com/office/word/2012/wordml" xmlns:w16cid="http://schemas.microsoft.com/office/word/2016/wordml/cid" xmlns:w16se="http://schemas.microsoft.com/office/word/2015/wordml/symex" xmlns:wpg="http://schemas.microsoft.com/office/word/2010/wordprocessingGroup" xmlns:wpi="http://schemas.microsoft.com/office/word/2010/wordprocessingInk" xmlns:wne="http://schemas.microsoft.com/office/word/2006/wordml" xmlns:wps="http://schemas.microsoft.com/office/word/2010/wordprocessingShape" mc:Ignorable="w14 w15 w16se w16cid wp14">
-  <w:abstractNum w:abstractNumId="0" w15:restartNumberingAfterBreak="0">
+<w:numbering xmlns:wpc="http://schemas.microsoft.com/office/word/2010/wordprocessingCanvas" xmlns:mo="http://schemas.microsoft.com/office/mac/office/2008/main" xmlns:mc="http://schemas.openxmlformats.org/markup-compatibility/2006" xmlns:mv="urn:schemas-microsoft-com:mac:vml" xmlns:o="urn:schemas-microsoft-com:office:office" xmlns:r="http://schemas.openxmlformats.org/officeDocument/2006/relationships" xmlns:m="http://schemas.openxmlformats.org/officeDocument/2006/math" xmlns:v="urn:schemas-microsoft-com:vml" xmlns:wp14="http://schemas.microsoft.com/office/word/2010/wordprocessingDrawing" xmlns:wp="http://schemas.openxmlformats.org/drawingml/2006/wordprocessingDrawing" xmlns:w10="urn:schemas-microsoft-com:office:word" xmlns:w="http://schemas.openxmlformats.org/wordprocessingml/2006/main" xmlns:w14="http://schemas.microsoft.com/office/word/2010/wordml" xmlns:w15="http://schemas.microsoft.com/office/word/2012/wordml" xmlns:wpg="http://schemas.microsoft.com/office/word/2010/wordprocessingGroup" xmlns:wpi="http://schemas.microsoft.com/office/word/2010/wordprocessingInk" xmlns:wne="http://schemas.microsoft.com/office/word/2006/wordml" xmlns:wps="http://schemas.microsoft.com/office/word/2010/wordprocessingShape" mc:Ignorable="w14 w15 wp14">
+  <w:abstractNum w:abstractNumId="0">
     <w:nsid w:val="1765438D"/>
     <w:multiLevelType w:val="hybridMultilevel"/>
     <w:tmpl w:val="73BC71CC"/>
@@ -3327,7 +3367,7 @@
       </w:pPr>
     </w:lvl>
   </w:abstractNum>
-  <w:abstractNum w:abstractNumId="1" w15:restartNumberingAfterBreak="0">
+  <w:abstractNum w:abstractNumId="1">
     <w:nsid w:val="2C5C05AE"/>
     <w:multiLevelType w:val="hybridMultilevel"/>
     <w:tmpl w:val="12A0EE68"/>
@@ -3413,7 +3453,7 @@
       </w:pPr>
     </w:lvl>
   </w:abstractNum>
-  <w:abstractNum w:abstractNumId="2" w15:restartNumberingAfterBreak="0">
+  <w:abstractNum w:abstractNumId="2">
     <w:nsid w:val="77D6216B"/>
     <w:multiLevelType w:val="hybridMultilevel"/>
     <w:tmpl w:val="835A8D72"/>
@@ -3499,7 +3539,7 @@
       </w:pPr>
     </w:lvl>
   </w:abstractNum>
-  <w:abstractNum w:abstractNumId="3" w15:restartNumberingAfterBreak="0">
+  <w:abstractNum w:abstractNumId="3">
     <w:nsid w:val="7CCF772A"/>
     <w:multiLevelType w:val="hybridMultilevel"/>
     <w:tmpl w:val="8FC63DB6"/>
@@ -3601,7 +3641,7 @@
 </file>
 
 <file path=word/styles.xml><?xml version="1.0" encoding="utf-8"?>
-<w:styles xmlns:mc="http://schemas.openxmlformats.org/markup-compatibility/2006" xmlns:r="http://schemas.openxmlformats.org/officeDocument/2006/relationships" xmlns:w="http://schemas.openxmlformats.org/wordprocessingml/2006/main" xmlns:w14="http://schemas.microsoft.com/office/word/2010/wordml" xmlns:w15="http://schemas.microsoft.com/office/word/2012/wordml" xmlns:w16cid="http://schemas.microsoft.com/office/word/2016/wordml/cid" xmlns:w16se="http://schemas.microsoft.com/office/word/2015/wordml/symex" mc:Ignorable="w14 w15 w16se w16cid">
+<w:styles xmlns:mc="http://schemas.openxmlformats.org/markup-compatibility/2006" xmlns:r="http://schemas.openxmlformats.org/officeDocument/2006/relationships" xmlns:w="http://schemas.openxmlformats.org/wordprocessingml/2006/main" xmlns:w14="http://schemas.microsoft.com/office/word/2010/wordml" xmlns:w15="http://schemas.microsoft.com/office/word/2012/wordml" mc:Ignorable="w14 w15">
   <w:docDefaults>
     <w:rPrDefault>
       <w:rPr>
@@ -3617,7 +3657,7 @@
       </w:pPr>
     </w:pPrDefault>
   </w:docDefaults>
-  <w:latentStyles w:defLockedState="0" w:defUIPriority="99" w:defSemiHidden="0" w:defUnhideWhenUsed="0" w:defQFormat="0" w:count="375">
+  <w:latentStyles w:defLockedState="0" w:defUIPriority="99" w:defSemiHidden="0" w:defUnhideWhenUsed="0" w:defQFormat="0" w:count="381">
     <w:lsdException w:name="Normal" w:uiPriority="0" w:qFormat="1"/>
     <w:lsdException w:name="heading 1" w:uiPriority="9" w:qFormat="1"/>
     <w:lsdException w:name="heading 2" w:semiHidden="1" w:uiPriority="9" w:unhideWhenUsed="1" w:qFormat="1"/>
@@ -3723,6 +3763,7 @@
     <w:lsdException w:name="HTML Sample" w:semiHidden="1" w:unhideWhenUsed="1"/>
     <w:lsdException w:name="HTML Typewriter" w:semiHidden="1" w:unhideWhenUsed="1"/>
     <w:lsdException w:name="HTML Variable" w:semiHidden="1" w:unhideWhenUsed="1"/>
+    <w:lsdException w:name="Normal Table" w:semiHidden="1" w:unhideWhenUsed="1"/>
     <w:lsdException w:name="annotation subject" w:semiHidden="1" w:unhideWhenUsed="1"/>
     <w:lsdException w:name="No List" w:semiHidden="1" w:unhideWhenUsed="1"/>
     <w:lsdException w:name="Outline List 1" w:semiHidden="1" w:unhideWhenUsed="1"/>
@@ -3766,8 +3807,10 @@
     <w:lsdException w:name="Table Elegant" w:semiHidden="1" w:unhideWhenUsed="1"/>
     <w:lsdException w:name="Table Professional" w:semiHidden="1" w:unhideWhenUsed="1"/>
     <w:lsdException w:name="Table Subtle 1" w:semiHidden="1" w:unhideWhenUsed="1"/>
+    <w:lsdException w:name="Table Subtle 2" w:semiHidden="1" w:unhideWhenUsed="1"/>
     <w:lsdException w:name="Table Web 1" w:semiHidden="1" w:unhideWhenUsed="1"/>
     <w:lsdException w:name="Table Web 2" w:semiHidden="1" w:unhideWhenUsed="1"/>
+    <w:lsdException w:name="Table Web 3" w:semiHidden="1" w:unhideWhenUsed="1"/>
     <w:lsdException w:name="Balloon Text" w:semiHidden="1" w:unhideWhenUsed="1"/>
     <w:lsdException w:name="Table Grid" w:uiPriority="39"/>
     <w:lsdException w:name="Table Theme" w:semiHidden="1" w:unhideWhenUsed="1"/>
@@ -3987,9 +4030,6 @@
     <w:lsdException w:name="List Table 6 Colorful Accent 6" w:uiPriority="51"/>
     <w:lsdException w:name="List Table 7 Colorful Accent 6" w:uiPriority="52"/>
     <w:lsdException w:name="Mention" w:semiHidden="1" w:unhideWhenUsed="1"/>
-    <w:lsdException w:name="Smart Hyperlink" w:semiHidden="1" w:unhideWhenUsed="1"/>
-    <w:lsdException w:name="Hashtag" w:semiHidden="1" w:unhideWhenUsed="1"/>
-    <w:lsdException w:name="Unresolved Mention" w:semiHidden="1" w:unhideWhenUsed="1"/>
   </w:latentStyles>
   <w:style w:type="paragraph" w:default="1" w:styleId="Normal">
     <w:name w:val="Normal"/>
@@ -4041,6 +4081,7 @@
       <w:spacing w:after="0" w:line="240" w:lineRule="auto"/>
     </w:pPr>
     <w:tblPr>
+      <w:tblInd w:w="0" w:type="dxa"/>
       <w:tblBorders>
         <w:top w:val="single" w:sz="4" w:space="0" w:color="000000" w:themeColor="text1"/>
         <w:left w:val="single" w:sz="4" w:space="0" w:color="000000" w:themeColor="text1"/>
@@ -4049,6 +4090,12 @@
         <w:insideH w:val="single" w:sz="4" w:space="0" w:color="000000" w:themeColor="text1"/>
         <w:insideV w:val="single" w:sz="4" w:space="0" w:color="000000" w:themeColor="text1"/>
       </w:tblBorders>
+      <w:tblCellMar>
+        <w:top w:w="0" w:type="dxa"/>
+        <w:left w:w="108" w:type="dxa"/>
+        <w:bottom w:w="0" w:type="dxa"/>
+        <w:right w:w="108" w:type="dxa"/>
+      </w:tblCellMar>
     </w:tblPr>
   </w:style>
   <w:style w:type="character" w:customStyle="1" w:styleId="HeaderChar">

</xml_diff>

<commit_message>
added file for generic functions and updated chromosome split to work by trio
</commit_message>
<xml_diff>
--- a/notes/InstructionsforFelix.docx
+++ b/notes/InstructionsforFelix.docx
@@ -101,352 +101,361 @@
         </w:rPr>
         <w:t xml:space="preserve">module load python/3.5.0 </w:t>
       </w:r>
-    </w:p>
-    <w:p>
-      <w:pPr>
-        <w:spacing w:line="240" w:lineRule="auto"/>
-        <w:rPr>
-          <w:rFonts w:ascii="Times New Roman" w:eastAsia="Times New Roman" w:hAnsi="Times New Roman" w:cs="Times New Roman"/>
-          <w:color w:val="7030A0"/>
-          <w:sz w:val="23"/>
-          <w:szCs w:val="23"/>
-        </w:rPr>
-      </w:pPr>
-      <w:proofErr w:type="spellStart"/>
-      <w:r>
-        <w:rPr>
-          <w:rFonts w:ascii="Times New Roman" w:eastAsia="Times New Roman" w:hAnsi="Times New Roman" w:cs="Times New Roman"/>
-          <w:color w:val="7030A0"/>
-          <w:sz w:val="23"/>
-          <w:szCs w:val="23"/>
-        </w:rPr>
-        <w:t>virtualenv</w:t>
-      </w:r>
-      <w:proofErr w:type="spellEnd"/>
-      <w:r>
-        <w:rPr>
-          <w:rFonts w:ascii="Times New Roman" w:eastAsia="Times New Roman" w:hAnsi="Times New Roman" w:cs="Times New Roman"/>
-          <w:color w:val="7030A0"/>
-          <w:sz w:val="23"/>
-          <w:szCs w:val="23"/>
-        </w:rPr>
-        <w:t xml:space="preserve"> &lt;name of environment&gt;</w:t>
-      </w:r>
-    </w:p>
-    <w:p>
-      <w:pPr>
-        <w:spacing w:line="240" w:lineRule="auto"/>
-        <w:rPr>
-          <w:rFonts w:ascii="Times New Roman" w:eastAsia="Times New Roman" w:hAnsi="Times New Roman" w:cs="Times New Roman"/>
-          <w:sz w:val="23"/>
-          <w:szCs w:val="23"/>
-        </w:rPr>
-      </w:pPr>
-    </w:p>
-    <w:p>
-      <w:pPr>
-        <w:spacing w:line="240" w:lineRule="auto"/>
-        <w:rPr>
-          <w:rFonts w:ascii="Times New Roman" w:eastAsia="Times New Roman" w:hAnsi="Times New Roman" w:cs="Times New Roman"/>
-          <w:sz w:val="23"/>
-          <w:szCs w:val="23"/>
-        </w:rPr>
-      </w:pPr>
-      <w:r>
-        <w:rPr>
-          <w:rFonts w:ascii="Times New Roman" w:eastAsia="Times New Roman" w:hAnsi="Times New Roman" w:cs="Times New Roman"/>
-          <w:sz w:val="23"/>
-          <w:szCs w:val="23"/>
-        </w:rPr>
-        <w:t>To enter your virtual environment:</w:t>
-      </w:r>
-    </w:p>
-    <w:p>
-      <w:pPr>
-        <w:spacing w:line="240" w:lineRule="auto"/>
-        <w:rPr>
-          <w:rFonts w:ascii="Times New Roman" w:eastAsia="Times New Roman" w:hAnsi="Times New Roman" w:cs="Times New Roman"/>
-          <w:color w:val="7030A0"/>
-          <w:sz w:val="23"/>
-          <w:szCs w:val="23"/>
-        </w:rPr>
-      </w:pPr>
-      <w:r>
-        <w:rPr>
-          <w:rFonts w:ascii="Times New Roman" w:eastAsia="Times New Roman" w:hAnsi="Times New Roman" w:cs="Times New Roman"/>
-          <w:color w:val="7030A0"/>
-          <w:sz w:val="23"/>
-          <w:szCs w:val="23"/>
-        </w:rPr>
-        <w:t>source &lt;name of environment&gt;/bin/activate</w:t>
-      </w:r>
-    </w:p>
-    <w:p>
-      <w:pPr>
-        <w:spacing w:line="240" w:lineRule="auto"/>
-        <w:rPr>
-          <w:rFonts w:ascii="Times New Roman" w:eastAsia="Times New Roman" w:hAnsi="Times New Roman" w:cs="Times New Roman"/>
-          <w:sz w:val="23"/>
-          <w:szCs w:val="23"/>
-        </w:rPr>
-      </w:pPr>
-    </w:p>
-    <w:p>
-      <w:pPr>
-        <w:spacing w:line="240" w:lineRule="auto"/>
-        <w:rPr>
-          <w:rFonts w:ascii="Times New Roman" w:eastAsia="Times New Roman" w:hAnsi="Times New Roman" w:cs="Times New Roman"/>
-          <w:sz w:val="23"/>
-          <w:szCs w:val="23"/>
-        </w:rPr>
-      </w:pPr>
-      <w:r>
-        <w:rPr>
-          <w:rFonts w:ascii="Times New Roman" w:eastAsia="Times New Roman" w:hAnsi="Times New Roman" w:cs="Times New Roman"/>
-          <w:sz w:val="23"/>
-          <w:szCs w:val="23"/>
-        </w:rPr>
-        <w:t>You should now see (name of environment) at the start of each terminal prompting line. For example:</w:t>
-      </w:r>
-    </w:p>
-    <w:p>
-      <w:pPr>
-        <w:spacing w:line="240" w:lineRule="auto"/>
-        <w:rPr>
-          <w:rFonts w:ascii="Times New Roman" w:eastAsia="Times New Roman" w:hAnsi="Times New Roman" w:cs="Times New Roman"/>
-          <w:color w:val="7030A0"/>
-          <w:sz w:val="23"/>
-          <w:szCs w:val="23"/>
-        </w:rPr>
-      </w:pPr>
-      <w:r>
-        <w:rPr>
-          <w:rFonts w:ascii="Times New Roman" w:eastAsia="Times New Roman" w:hAnsi="Times New Roman" w:cs="Times New Roman"/>
-          <w:color w:val="7030A0"/>
-          <w:sz w:val="23"/>
-          <w:szCs w:val="23"/>
-        </w:rPr>
-        <w:t>(</w:t>
-      </w:r>
-      <w:proofErr w:type="spellStart"/>
-      <w:r>
-        <w:rPr>
-          <w:rFonts w:ascii="Times New Roman" w:eastAsia="Times New Roman" w:hAnsi="Times New Roman" w:cs="Times New Roman"/>
-          <w:color w:val="7030A0"/>
-          <w:sz w:val="23"/>
-          <w:szCs w:val="23"/>
-        </w:rPr>
-        <w:t>i_venv</w:t>
-      </w:r>
-      <w:proofErr w:type="spellEnd"/>
-      <w:r>
-        <w:rPr>
-          <w:rFonts w:ascii="Times New Roman" w:eastAsia="Times New Roman" w:hAnsi="Times New Roman" w:cs="Times New Roman"/>
-          <w:color w:val="7030A0"/>
-          <w:sz w:val="23"/>
-          <w:szCs w:val="23"/>
-        </w:rPr>
-        <w:t xml:space="preserve">) [seidea02@minerva4 </w:t>
-      </w:r>
-      <w:proofErr w:type="gramStart"/>
-      <w:r>
-        <w:rPr>
-          <w:rFonts w:ascii="Times New Roman" w:eastAsia="Times New Roman" w:hAnsi="Times New Roman" w:cs="Times New Roman"/>
-          <w:color w:val="7030A0"/>
-          <w:sz w:val="23"/>
-          <w:szCs w:val="23"/>
-        </w:rPr>
-        <w:t>~]$</w:t>
-      </w:r>
-      <w:proofErr w:type="gramEnd"/>
-    </w:p>
-    <w:p>
-      <w:pPr>
-        <w:spacing w:line="240" w:lineRule="auto"/>
-        <w:rPr>
-          <w:rFonts w:ascii="Times New Roman" w:eastAsia="Times New Roman" w:hAnsi="Times New Roman" w:cs="Times New Roman"/>
-          <w:sz w:val="23"/>
-          <w:szCs w:val="23"/>
-        </w:rPr>
-      </w:pPr>
-    </w:p>
-    <w:p>
-      <w:pPr>
-        <w:spacing w:line="240" w:lineRule="auto"/>
-        <w:rPr>
-          <w:rFonts w:ascii="Times New Roman" w:eastAsia="Times New Roman" w:hAnsi="Times New Roman" w:cs="Times New Roman"/>
-          <w:sz w:val="23"/>
-          <w:szCs w:val="23"/>
-        </w:rPr>
-      </w:pPr>
-      <w:r>
-        <w:rPr>
-          <w:rFonts w:ascii="Times New Roman" w:eastAsia="Times New Roman" w:hAnsi="Times New Roman" w:cs="Times New Roman"/>
-          <w:sz w:val="23"/>
-          <w:szCs w:val="23"/>
-        </w:rPr>
-        <w:t>To leave your virtual environment, type</w:t>
-      </w:r>
-    </w:p>
-    <w:p>
-      <w:pPr>
-        <w:spacing w:line="240" w:lineRule="auto"/>
-        <w:rPr>
-          <w:rFonts w:ascii="Times New Roman" w:eastAsia="Times New Roman" w:hAnsi="Times New Roman" w:cs="Times New Roman"/>
-          <w:color w:val="7030A0"/>
-          <w:sz w:val="23"/>
-          <w:szCs w:val="23"/>
-        </w:rPr>
-      </w:pPr>
-      <w:r>
-        <w:rPr>
-          <w:rFonts w:ascii="Times New Roman" w:eastAsia="Times New Roman" w:hAnsi="Times New Roman" w:cs="Times New Roman"/>
-          <w:color w:val="7030A0"/>
-          <w:sz w:val="23"/>
-          <w:szCs w:val="23"/>
-        </w:rPr>
-        <w:t>deactivate</w:t>
-      </w:r>
-    </w:p>
-    <w:p>
-      <w:pPr>
-        <w:spacing w:line="240" w:lineRule="auto"/>
-        <w:rPr>
-          <w:rFonts w:ascii="Times New Roman" w:eastAsia="Times New Roman" w:hAnsi="Times New Roman" w:cs="Times New Roman"/>
-          <w:sz w:val="23"/>
-          <w:szCs w:val="23"/>
-        </w:rPr>
-      </w:pPr>
-    </w:p>
-    <w:p>
-      <w:pPr>
-        <w:spacing w:line="240" w:lineRule="auto"/>
-        <w:rPr>
-          <w:rFonts w:ascii="Times New Roman" w:eastAsia="Times New Roman" w:hAnsi="Times New Roman" w:cs="Times New Roman"/>
-          <w:sz w:val="23"/>
-          <w:szCs w:val="23"/>
-        </w:rPr>
-      </w:pPr>
-      <w:r>
-        <w:rPr>
-          <w:rFonts w:ascii="Times New Roman" w:eastAsia="Times New Roman" w:hAnsi="Times New Roman" w:cs="Times New Roman"/>
-          <w:sz w:val="23"/>
-          <w:szCs w:val="23"/>
-        </w:rPr>
-        <w:t>We will need to load a few more modules from Minerva before installing the necessary packages so exit your virtual environment for now and load the following:</w:t>
-      </w:r>
-    </w:p>
-    <w:p>
-      <w:pPr>
-        <w:spacing w:line="240" w:lineRule="auto"/>
-        <w:rPr>
-          <w:rFonts w:ascii="Times New Roman" w:eastAsia="Times New Roman" w:hAnsi="Times New Roman" w:cs="Times New Roman"/>
-          <w:color w:val="7030A0"/>
-          <w:sz w:val="23"/>
-          <w:szCs w:val="23"/>
-        </w:rPr>
-      </w:pPr>
-      <w:r>
-        <w:rPr>
-          <w:rFonts w:ascii="Times New Roman" w:eastAsia="Times New Roman" w:hAnsi="Times New Roman" w:cs="Times New Roman"/>
-          <w:color w:val="7030A0"/>
-          <w:sz w:val="23"/>
-          <w:szCs w:val="23"/>
-        </w:rPr>
-        <w:t>module purge</w:t>
-      </w:r>
-    </w:p>
-    <w:p>
-      <w:pPr>
-        <w:spacing w:line="240" w:lineRule="auto"/>
-        <w:rPr>
-          <w:rFonts w:ascii="Times New Roman" w:eastAsia="Times New Roman" w:hAnsi="Times New Roman" w:cs="Times New Roman"/>
-          <w:color w:val="7030A0"/>
-          <w:sz w:val="23"/>
-          <w:szCs w:val="23"/>
-        </w:rPr>
-      </w:pPr>
-      <w:r>
-        <w:rPr>
-          <w:rFonts w:ascii="Times New Roman" w:eastAsia="Times New Roman" w:hAnsi="Times New Roman" w:cs="Times New Roman"/>
-          <w:color w:val="7030A0"/>
-          <w:sz w:val="23"/>
-          <w:szCs w:val="23"/>
-        </w:rPr>
-        <w:t xml:space="preserve">module load python/3.5.0 </w:t>
-      </w:r>
-      <w:proofErr w:type="spellStart"/>
-      <w:r>
-        <w:rPr>
-          <w:rFonts w:ascii="Times New Roman" w:eastAsia="Times New Roman" w:hAnsi="Times New Roman" w:cs="Times New Roman"/>
-          <w:color w:val="7030A0"/>
-          <w:sz w:val="23"/>
-          <w:szCs w:val="23"/>
-        </w:rPr>
-        <w:t>py_packages</w:t>
-      </w:r>
-      <w:proofErr w:type="spellEnd"/>
-      <w:r>
-        <w:rPr>
-          <w:rFonts w:ascii="Times New Roman" w:eastAsia="Times New Roman" w:hAnsi="Times New Roman" w:cs="Times New Roman"/>
-          <w:color w:val="7030A0"/>
-          <w:sz w:val="23"/>
-          <w:szCs w:val="23"/>
-        </w:rPr>
-        <w:t xml:space="preserve">/3.5 </w:t>
-      </w:r>
-      <w:proofErr w:type="spellStart"/>
-      <w:r>
-        <w:rPr>
-          <w:rFonts w:ascii="Times New Roman" w:eastAsia="Times New Roman" w:hAnsi="Times New Roman" w:cs="Times New Roman"/>
-          <w:color w:val="7030A0"/>
-          <w:sz w:val="23"/>
-          <w:szCs w:val="23"/>
-        </w:rPr>
-        <w:t>tabix</w:t>
-      </w:r>
-      <w:proofErr w:type="spellEnd"/>
-      <w:r>
-        <w:rPr>
-          <w:rFonts w:ascii="Times New Roman" w:eastAsia="Times New Roman" w:hAnsi="Times New Roman" w:cs="Times New Roman"/>
-          <w:color w:val="7030A0"/>
-          <w:sz w:val="23"/>
-          <w:szCs w:val="23"/>
-        </w:rPr>
-        <w:t xml:space="preserve"> </w:t>
-      </w:r>
-      <w:proofErr w:type="spellStart"/>
-      <w:r>
-        <w:rPr>
-          <w:rFonts w:ascii="Times New Roman" w:eastAsia="Times New Roman" w:hAnsi="Times New Roman" w:cs="Times New Roman"/>
-          <w:color w:val="7030A0"/>
-          <w:sz w:val="23"/>
-          <w:szCs w:val="23"/>
-        </w:rPr>
-        <w:t>samtools</w:t>
-      </w:r>
-      <w:proofErr w:type="spellEnd"/>
-      <w:r>
-        <w:rPr>
-          <w:rFonts w:ascii="Times New Roman" w:eastAsia="Times New Roman" w:hAnsi="Times New Roman" w:cs="Times New Roman"/>
-          <w:color w:val="7030A0"/>
-          <w:sz w:val="23"/>
-          <w:szCs w:val="23"/>
-        </w:rPr>
-        <w:t>/1.8</w:t>
-      </w:r>
-    </w:p>
-    <w:p>
-      <w:pPr>
-        <w:spacing w:line="240" w:lineRule="auto"/>
-        <w:rPr>
-          <w:rFonts w:ascii="Times New Roman" w:eastAsia="Times New Roman" w:hAnsi="Times New Roman" w:cs="Times New Roman"/>
-          <w:sz w:val="23"/>
-          <w:szCs w:val="23"/>
-        </w:rPr>
-      </w:pPr>
+      <w:r>
+        <w:rPr>
+          <w:rFonts w:ascii="Times New Roman" w:eastAsia="Times New Roman" w:hAnsi="Times New Roman" w:cs="Times New Roman"/>
+          <w:color w:val="7030A0"/>
+          <w:sz w:val="23"/>
+          <w:szCs w:val="23"/>
+        </w:rPr>
+        <w:t>py_packages/3.5</w:t>
+      </w:r>
       <w:bookmarkStart w:id="0" w:name="_GoBack"/>
       <w:bookmarkEnd w:id="0"/>
+    </w:p>
+    <w:p>
+      <w:pPr>
+        <w:spacing w:line="240" w:lineRule="auto"/>
+        <w:rPr>
+          <w:rFonts w:ascii="Times New Roman" w:eastAsia="Times New Roman" w:hAnsi="Times New Roman" w:cs="Times New Roman"/>
+          <w:color w:val="7030A0"/>
+          <w:sz w:val="23"/>
+          <w:szCs w:val="23"/>
+        </w:rPr>
+      </w:pPr>
+      <w:proofErr w:type="spellStart"/>
+      <w:r>
+        <w:rPr>
+          <w:rFonts w:ascii="Times New Roman" w:eastAsia="Times New Roman" w:hAnsi="Times New Roman" w:cs="Times New Roman"/>
+          <w:color w:val="7030A0"/>
+          <w:sz w:val="23"/>
+          <w:szCs w:val="23"/>
+        </w:rPr>
+        <w:t>virtualenv</w:t>
+      </w:r>
+      <w:proofErr w:type="spellEnd"/>
+      <w:r>
+        <w:rPr>
+          <w:rFonts w:ascii="Times New Roman" w:eastAsia="Times New Roman" w:hAnsi="Times New Roman" w:cs="Times New Roman"/>
+          <w:color w:val="7030A0"/>
+          <w:sz w:val="23"/>
+          <w:szCs w:val="23"/>
+        </w:rPr>
+        <w:t xml:space="preserve"> &lt;name of environment&gt;</w:t>
+      </w:r>
+    </w:p>
+    <w:p>
+      <w:pPr>
+        <w:spacing w:line="240" w:lineRule="auto"/>
+        <w:rPr>
+          <w:rFonts w:ascii="Times New Roman" w:eastAsia="Times New Roman" w:hAnsi="Times New Roman" w:cs="Times New Roman"/>
+          <w:sz w:val="23"/>
+          <w:szCs w:val="23"/>
+        </w:rPr>
+      </w:pPr>
+    </w:p>
+    <w:p>
+      <w:pPr>
+        <w:spacing w:line="240" w:lineRule="auto"/>
+        <w:rPr>
+          <w:rFonts w:ascii="Times New Roman" w:eastAsia="Times New Roman" w:hAnsi="Times New Roman" w:cs="Times New Roman"/>
+          <w:sz w:val="23"/>
+          <w:szCs w:val="23"/>
+        </w:rPr>
+      </w:pPr>
+      <w:r>
+        <w:rPr>
+          <w:rFonts w:ascii="Times New Roman" w:eastAsia="Times New Roman" w:hAnsi="Times New Roman" w:cs="Times New Roman"/>
+          <w:sz w:val="23"/>
+          <w:szCs w:val="23"/>
+        </w:rPr>
+        <w:t>To enter your virtual environment:</w:t>
+      </w:r>
+    </w:p>
+    <w:p>
+      <w:pPr>
+        <w:spacing w:line="240" w:lineRule="auto"/>
+        <w:rPr>
+          <w:rFonts w:ascii="Times New Roman" w:eastAsia="Times New Roman" w:hAnsi="Times New Roman" w:cs="Times New Roman"/>
+          <w:color w:val="7030A0"/>
+          <w:sz w:val="23"/>
+          <w:szCs w:val="23"/>
+        </w:rPr>
+      </w:pPr>
+      <w:r>
+        <w:rPr>
+          <w:rFonts w:ascii="Times New Roman" w:eastAsia="Times New Roman" w:hAnsi="Times New Roman" w:cs="Times New Roman"/>
+          <w:color w:val="7030A0"/>
+          <w:sz w:val="23"/>
+          <w:szCs w:val="23"/>
+        </w:rPr>
+        <w:t>source &lt;name of environment&gt;/bin/activate</w:t>
+      </w:r>
+    </w:p>
+    <w:p>
+      <w:pPr>
+        <w:spacing w:line="240" w:lineRule="auto"/>
+        <w:rPr>
+          <w:rFonts w:ascii="Times New Roman" w:eastAsia="Times New Roman" w:hAnsi="Times New Roman" w:cs="Times New Roman"/>
+          <w:sz w:val="23"/>
+          <w:szCs w:val="23"/>
+        </w:rPr>
+      </w:pPr>
+    </w:p>
+    <w:p>
+      <w:pPr>
+        <w:spacing w:line="240" w:lineRule="auto"/>
+        <w:rPr>
+          <w:rFonts w:ascii="Times New Roman" w:eastAsia="Times New Roman" w:hAnsi="Times New Roman" w:cs="Times New Roman"/>
+          <w:sz w:val="23"/>
+          <w:szCs w:val="23"/>
+        </w:rPr>
+      </w:pPr>
+      <w:r>
+        <w:rPr>
+          <w:rFonts w:ascii="Times New Roman" w:eastAsia="Times New Roman" w:hAnsi="Times New Roman" w:cs="Times New Roman"/>
+          <w:sz w:val="23"/>
+          <w:szCs w:val="23"/>
+        </w:rPr>
+        <w:t>You should now see (name of environment) at the start of each terminal prompting line. For example:</w:t>
+      </w:r>
+    </w:p>
+    <w:p>
+      <w:pPr>
+        <w:spacing w:line="240" w:lineRule="auto"/>
+        <w:rPr>
+          <w:rFonts w:ascii="Times New Roman" w:eastAsia="Times New Roman" w:hAnsi="Times New Roman" w:cs="Times New Roman"/>
+          <w:color w:val="7030A0"/>
+          <w:sz w:val="23"/>
+          <w:szCs w:val="23"/>
+        </w:rPr>
+      </w:pPr>
+      <w:r>
+        <w:rPr>
+          <w:rFonts w:ascii="Times New Roman" w:eastAsia="Times New Roman" w:hAnsi="Times New Roman" w:cs="Times New Roman"/>
+          <w:color w:val="7030A0"/>
+          <w:sz w:val="23"/>
+          <w:szCs w:val="23"/>
+        </w:rPr>
+        <w:t>(</w:t>
+      </w:r>
+      <w:proofErr w:type="spellStart"/>
+      <w:r>
+        <w:rPr>
+          <w:rFonts w:ascii="Times New Roman" w:eastAsia="Times New Roman" w:hAnsi="Times New Roman" w:cs="Times New Roman"/>
+          <w:color w:val="7030A0"/>
+          <w:sz w:val="23"/>
+          <w:szCs w:val="23"/>
+        </w:rPr>
+        <w:t>i_venv</w:t>
+      </w:r>
+      <w:proofErr w:type="spellEnd"/>
+      <w:r>
+        <w:rPr>
+          <w:rFonts w:ascii="Times New Roman" w:eastAsia="Times New Roman" w:hAnsi="Times New Roman" w:cs="Times New Roman"/>
+          <w:color w:val="7030A0"/>
+          <w:sz w:val="23"/>
+          <w:szCs w:val="23"/>
+        </w:rPr>
+        <w:t xml:space="preserve">) [seidea02@minerva4 </w:t>
+      </w:r>
+      <w:proofErr w:type="gramStart"/>
+      <w:r>
+        <w:rPr>
+          <w:rFonts w:ascii="Times New Roman" w:eastAsia="Times New Roman" w:hAnsi="Times New Roman" w:cs="Times New Roman"/>
+          <w:color w:val="7030A0"/>
+          <w:sz w:val="23"/>
+          <w:szCs w:val="23"/>
+        </w:rPr>
+        <w:t>~]$</w:t>
+      </w:r>
+      <w:proofErr w:type="gramEnd"/>
+    </w:p>
+    <w:p>
+      <w:pPr>
+        <w:spacing w:line="240" w:lineRule="auto"/>
+        <w:rPr>
+          <w:rFonts w:ascii="Times New Roman" w:eastAsia="Times New Roman" w:hAnsi="Times New Roman" w:cs="Times New Roman"/>
+          <w:sz w:val="23"/>
+          <w:szCs w:val="23"/>
+        </w:rPr>
+      </w:pPr>
+    </w:p>
+    <w:p>
+      <w:pPr>
+        <w:spacing w:line="240" w:lineRule="auto"/>
+        <w:rPr>
+          <w:rFonts w:ascii="Times New Roman" w:eastAsia="Times New Roman" w:hAnsi="Times New Roman" w:cs="Times New Roman"/>
+          <w:sz w:val="23"/>
+          <w:szCs w:val="23"/>
+        </w:rPr>
+      </w:pPr>
+      <w:r>
+        <w:rPr>
+          <w:rFonts w:ascii="Times New Roman" w:eastAsia="Times New Roman" w:hAnsi="Times New Roman" w:cs="Times New Roman"/>
+          <w:sz w:val="23"/>
+          <w:szCs w:val="23"/>
+        </w:rPr>
+        <w:t>To leave your virtual environment, type</w:t>
+      </w:r>
+    </w:p>
+    <w:p>
+      <w:pPr>
+        <w:spacing w:line="240" w:lineRule="auto"/>
+        <w:rPr>
+          <w:rFonts w:ascii="Times New Roman" w:eastAsia="Times New Roman" w:hAnsi="Times New Roman" w:cs="Times New Roman"/>
+          <w:color w:val="7030A0"/>
+          <w:sz w:val="23"/>
+          <w:szCs w:val="23"/>
+        </w:rPr>
+      </w:pPr>
+      <w:r>
+        <w:rPr>
+          <w:rFonts w:ascii="Times New Roman" w:eastAsia="Times New Roman" w:hAnsi="Times New Roman" w:cs="Times New Roman"/>
+          <w:color w:val="7030A0"/>
+          <w:sz w:val="23"/>
+          <w:szCs w:val="23"/>
+        </w:rPr>
+        <w:t>deactivate</w:t>
+      </w:r>
+    </w:p>
+    <w:p>
+      <w:pPr>
+        <w:spacing w:line="240" w:lineRule="auto"/>
+        <w:rPr>
+          <w:rFonts w:ascii="Times New Roman" w:eastAsia="Times New Roman" w:hAnsi="Times New Roman" w:cs="Times New Roman"/>
+          <w:sz w:val="23"/>
+          <w:szCs w:val="23"/>
+        </w:rPr>
+      </w:pPr>
+    </w:p>
+    <w:p>
+      <w:pPr>
+        <w:spacing w:line="240" w:lineRule="auto"/>
+        <w:rPr>
+          <w:rFonts w:ascii="Times New Roman" w:eastAsia="Times New Roman" w:hAnsi="Times New Roman" w:cs="Times New Roman"/>
+          <w:sz w:val="23"/>
+          <w:szCs w:val="23"/>
+        </w:rPr>
+      </w:pPr>
+      <w:r>
+        <w:rPr>
+          <w:rFonts w:ascii="Times New Roman" w:eastAsia="Times New Roman" w:hAnsi="Times New Roman" w:cs="Times New Roman"/>
+          <w:sz w:val="23"/>
+          <w:szCs w:val="23"/>
+        </w:rPr>
+        <w:t>We will need to load a few more modules from Minerva before installing the necessary packages so exit your virtual environment for now and load the following:</w:t>
+      </w:r>
+    </w:p>
+    <w:p>
+      <w:pPr>
+        <w:spacing w:line="240" w:lineRule="auto"/>
+        <w:rPr>
+          <w:rFonts w:ascii="Times New Roman" w:eastAsia="Times New Roman" w:hAnsi="Times New Roman" w:cs="Times New Roman"/>
+          <w:color w:val="7030A0"/>
+          <w:sz w:val="23"/>
+          <w:szCs w:val="23"/>
+        </w:rPr>
+      </w:pPr>
+      <w:r>
+        <w:rPr>
+          <w:rFonts w:ascii="Times New Roman" w:eastAsia="Times New Roman" w:hAnsi="Times New Roman" w:cs="Times New Roman"/>
+          <w:color w:val="7030A0"/>
+          <w:sz w:val="23"/>
+          <w:szCs w:val="23"/>
+        </w:rPr>
+        <w:t>module purge</w:t>
+      </w:r>
+    </w:p>
+    <w:p>
+      <w:pPr>
+        <w:spacing w:line="240" w:lineRule="auto"/>
+        <w:rPr>
+          <w:rFonts w:ascii="Times New Roman" w:eastAsia="Times New Roman" w:hAnsi="Times New Roman" w:cs="Times New Roman"/>
+          <w:color w:val="7030A0"/>
+          <w:sz w:val="23"/>
+          <w:szCs w:val="23"/>
+        </w:rPr>
+      </w:pPr>
+      <w:r>
+        <w:rPr>
+          <w:rFonts w:ascii="Times New Roman" w:eastAsia="Times New Roman" w:hAnsi="Times New Roman" w:cs="Times New Roman"/>
+          <w:color w:val="7030A0"/>
+          <w:sz w:val="23"/>
+          <w:szCs w:val="23"/>
+        </w:rPr>
+        <w:t xml:space="preserve">module load python/3.5.0 </w:t>
+      </w:r>
+      <w:proofErr w:type="spellStart"/>
+      <w:r>
+        <w:rPr>
+          <w:rFonts w:ascii="Times New Roman" w:eastAsia="Times New Roman" w:hAnsi="Times New Roman" w:cs="Times New Roman"/>
+          <w:color w:val="7030A0"/>
+          <w:sz w:val="23"/>
+          <w:szCs w:val="23"/>
+        </w:rPr>
+        <w:t>py_packages</w:t>
+      </w:r>
+      <w:proofErr w:type="spellEnd"/>
+      <w:r>
+        <w:rPr>
+          <w:rFonts w:ascii="Times New Roman" w:eastAsia="Times New Roman" w:hAnsi="Times New Roman" w:cs="Times New Roman"/>
+          <w:color w:val="7030A0"/>
+          <w:sz w:val="23"/>
+          <w:szCs w:val="23"/>
+        </w:rPr>
+        <w:t xml:space="preserve">/3.5 </w:t>
+      </w:r>
+      <w:proofErr w:type="spellStart"/>
+      <w:r>
+        <w:rPr>
+          <w:rFonts w:ascii="Times New Roman" w:eastAsia="Times New Roman" w:hAnsi="Times New Roman" w:cs="Times New Roman"/>
+          <w:color w:val="7030A0"/>
+          <w:sz w:val="23"/>
+          <w:szCs w:val="23"/>
+        </w:rPr>
+        <w:t>tabix</w:t>
+      </w:r>
+      <w:proofErr w:type="spellEnd"/>
+      <w:r>
+        <w:rPr>
+          <w:rFonts w:ascii="Times New Roman" w:eastAsia="Times New Roman" w:hAnsi="Times New Roman" w:cs="Times New Roman"/>
+          <w:color w:val="7030A0"/>
+          <w:sz w:val="23"/>
+          <w:szCs w:val="23"/>
+        </w:rPr>
+        <w:t xml:space="preserve"> </w:t>
+      </w:r>
+      <w:proofErr w:type="spellStart"/>
+      <w:r>
+        <w:rPr>
+          <w:rFonts w:ascii="Times New Roman" w:eastAsia="Times New Roman" w:hAnsi="Times New Roman" w:cs="Times New Roman"/>
+          <w:color w:val="7030A0"/>
+          <w:sz w:val="23"/>
+          <w:szCs w:val="23"/>
+        </w:rPr>
+        <w:t>samtools</w:t>
+      </w:r>
+      <w:proofErr w:type="spellEnd"/>
+      <w:r>
+        <w:rPr>
+          <w:rFonts w:ascii="Times New Roman" w:eastAsia="Times New Roman" w:hAnsi="Times New Roman" w:cs="Times New Roman"/>
+          <w:color w:val="7030A0"/>
+          <w:sz w:val="23"/>
+          <w:szCs w:val="23"/>
+        </w:rPr>
+        <w:t>/1.8</w:t>
+      </w:r>
+    </w:p>
+    <w:p>
+      <w:pPr>
+        <w:spacing w:line="240" w:lineRule="auto"/>
+        <w:rPr>
+          <w:rFonts w:ascii="Times New Roman" w:eastAsia="Times New Roman" w:hAnsi="Times New Roman" w:cs="Times New Roman"/>
+          <w:sz w:val="23"/>
+          <w:szCs w:val="23"/>
+        </w:rPr>
+      </w:pPr>
     </w:p>
     <w:p>
       <w:pPr>

</xml_diff>